<commit_message>
Rendu Complet du TP03
</commit_message>
<xml_diff>
--- a/TP/TP03/Machine d'état - Compte rendu - KKH.docx
+++ b/TP/TP03/Machine d'état - Compte rendu - KKH.docx
@@ -98,16 +98,9 @@
           <w:iCs/>
           <w:color w:val="000000"/>
         </w:rPr>
-        <w:t>.vhd</w:t>
-      </w:r>
-      <w:r>
-        <w:rPr>
-          <w:rFonts w:ascii="Calibri" w:hAnsi="Calibri" w:cs="Calibri"/>
-          <w:b/>
-          <w:color w:val="000000"/>
-        </w:rPr>
-        <w:t xml:space="preserve">, créez un module </w:t>
-      </w:r>
+        <w:t>.</w:t>
+      </w:r>
+      <w:proofErr w:type="spellStart"/>
       <w:r>
         <w:rPr>
           <w:rFonts w:ascii="Calibri" w:hAnsi="Calibri" w:cs="Calibri"/>
@@ -116,15 +109,16 @@
           <w:iCs/>
           <w:color w:val="000000"/>
         </w:rPr>
-        <w:t xml:space="preserve">Counter_unit </w:t>
-      </w:r>
+        <w:t>vhd</w:t>
+      </w:r>
+      <w:proofErr w:type="spellEnd"/>
       <w:r>
         <w:rPr>
           <w:rFonts w:ascii="Calibri" w:hAnsi="Calibri" w:cs="Calibri"/>
           <w:b/>
           <w:color w:val="000000"/>
         </w:rPr>
-        <w:t xml:space="preserve">à partir du compteur du TP1. Le module prendra en entrée un signal d’horloge et de resetn, et donnera en sortie le signal </w:t>
+        <w:t xml:space="preserve">, créez un module </w:t>
       </w:r>
       <w:r>
         <w:rPr>
@@ -134,7 +128,7 @@
           <w:iCs/>
           <w:color w:val="000000"/>
         </w:rPr>
-        <w:t>end_counter</w:t>
+        <w:t xml:space="preserve">Counter_unit </w:t>
       </w:r>
       <w:r>
         <w:rPr>
@@ -142,8 +136,9 @@
           <w:b/>
           <w:color w:val="000000"/>
         </w:rPr>
-        <w:t xml:space="preserve">. Utilisez un paramètre </w:t>
-      </w:r>
+        <w:t xml:space="preserve">à partir du compteur du TP1. Le module prendra en entrée un signal d’horloge et de resetn, et donnera en sortie le signal </w:t>
+      </w:r>
+      <w:proofErr w:type="spellStart"/>
       <w:r>
         <w:rPr>
           <w:rFonts w:ascii="Calibri" w:hAnsi="Calibri" w:cs="Calibri"/>
@@ -152,14 +147,57 @@
           <w:iCs/>
           <w:color w:val="000000"/>
         </w:rPr>
-        <w:t xml:space="preserve">generic() </w:t>
-      </w:r>
+        <w:t>end_counter</w:t>
+      </w:r>
+      <w:proofErr w:type="spellEnd"/>
       <w:r>
         <w:rPr>
           <w:rFonts w:ascii="Calibri" w:hAnsi="Calibri" w:cs="Calibri"/>
           <w:b/>
           <w:color w:val="000000"/>
         </w:rPr>
+        <w:t xml:space="preserve">. Utilisez un paramètre </w:t>
+      </w:r>
+      <w:proofErr w:type="spellStart"/>
+      <w:proofErr w:type="gramStart"/>
+      <w:r>
+        <w:rPr>
+          <w:rFonts w:ascii="Calibri" w:hAnsi="Calibri" w:cs="Calibri"/>
+          <w:b/>
+          <w:i/>
+          <w:iCs/>
+          <w:color w:val="000000"/>
+        </w:rPr>
+        <w:t>generic</w:t>
+      </w:r>
+      <w:proofErr w:type="spellEnd"/>
+      <w:r>
+        <w:rPr>
+          <w:rFonts w:ascii="Calibri" w:hAnsi="Calibri" w:cs="Calibri"/>
+          <w:b/>
+          <w:i/>
+          <w:iCs/>
+          <w:color w:val="000000"/>
+        </w:rPr>
+        <w:t>(</w:t>
+      </w:r>
+      <w:proofErr w:type="gramEnd"/>
+      <w:r>
+        <w:rPr>
+          <w:rFonts w:ascii="Calibri" w:hAnsi="Calibri" w:cs="Calibri"/>
+          <w:b/>
+          <w:i/>
+          <w:iCs/>
+          <w:color w:val="000000"/>
+        </w:rPr>
+        <w:t xml:space="preserve">) </w:t>
+      </w:r>
+      <w:r>
+        <w:rPr>
+          <w:rFonts w:ascii="Calibri" w:hAnsi="Calibri" w:cs="Calibri"/>
+          <w:b/>
+          <w:color w:val="000000"/>
+        </w:rPr>
         <w:t>pour définir le nombre de coup d’horloge à compter.</w:t>
       </w:r>
     </w:p>
@@ -173,7 +211,31 @@
         <w:spacing w:after="0" w:line="240" w:lineRule="auto"/>
       </w:pPr>
       <w:r>
-        <w:t>Le module Counter_Unit est decrit dans le fichier Counter_Unit.vhd.</w:t>
+        <w:t xml:space="preserve">Le module </w:t>
+      </w:r>
+      <w:proofErr w:type="spellStart"/>
+      <w:r>
+        <w:t>Counter_Unit</w:t>
+      </w:r>
+      <w:proofErr w:type="spellEnd"/>
+      <w:r>
+        <w:t xml:space="preserve"> est </w:t>
+      </w:r>
+      <w:proofErr w:type="spellStart"/>
+      <w:r>
+        <w:t>decrit</w:t>
+      </w:r>
+      <w:proofErr w:type="spellEnd"/>
+      <w:r>
+        <w:t xml:space="preserve"> dans le fichier </w:t>
+      </w:r>
+      <w:proofErr w:type="spellStart"/>
+      <w:r>
+        <w:t>Counter_Unit.vhd</w:t>
+      </w:r>
+      <w:proofErr w:type="spellEnd"/>
+      <w:r>
+        <w:t>.</w:t>
       </w:r>
     </w:p>
     <w:p>
@@ -271,6 +333,7 @@
         </w:rPr>
         <w:t xml:space="preserve">En schéma RTL, créez un compteur du signal </w:t>
       </w:r>
+      <w:proofErr w:type="spellStart"/>
       <w:r>
         <w:rPr>
           <w:b/>
@@ -281,6 +344,7 @@
         </w:rPr>
         <w:t>end_counter</w:t>
       </w:r>
+      <w:proofErr w:type="spellEnd"/>
       <w:r>
         <w:rPr>
           <w:b/>
@@ -298,6 +362,7 @@
     <w:p>
       <w:pPr>
         <w:pStyle w:val="Default"/>
+        <w:jc w:val="center"/>
         <w:rPr>
           <w:b/>
           <w:color w:val="FF0000"/>
@@ -306,206 +371,14 @@
       </w:pPr>
       <w:r>
         <w:rPr>
-          <w:b/>
-          <w:color w:val="FF0000"/>
-          <w:u w:val="single"/>
-        </w:rPr>
-        <w:t>POSEY LA PHOTO DU SCHEMA RTM</w:t>
-      </w:r>
-    </w:p>
-    <w:p>
-      <w:pPr>
-        <w:pStyle w:val="Default"/>
-        <w:rPr>
-          <w:b/>
-          <w:color w:val="FF0000"/>
-          <w:u w:val="single"/>
-        </w:rPr>
-      </w:pPr>
-    </w:p>
-    <w:p>
-      <w:pPr>
-        <w:autoSpaceDE w:val="0"/>
-        <w:autoSpaceDN w:val="0"/>
-        <w:adjustRightInd w:val="0"/>
-        <w:spacing w:after="0" w:line="240" w:lineRule="auto"/>
-        <w:rPr>
-          <w:rFonts w:ascii="Calibri" w:hAnsi="Calibri" w:cs="Calibri"/>
-          <w:color w:val="000000"/>
-          <w:sz w:val="24"/>
-          <w:szCs w:val="24"/>
-        </w:rPr>
-      </w:pPr>
-    </w:p>
-    <w:p>
-      <w:pPr>
-        <w:pStyle w:val="Default"/>
-        <w:numPr>
-          <w:ilvl w:val="0"/>
-          <w:numId w:val="2"/>
-        </w:numPr>
-        <w:rPr>
-          <w:b/>
-          <w:sz w:val="22"/>
-          <w:szCs w:val="22"/>
-        </w:rPr>
-      </w:pPr>
-      <w:r>
-        <w:rPr>
-          <w:b/>
-          <w:sz w:val="22"/>
-          <w:szCs w:val="22"/>
-        </w:rPr>
-        <w:t xml:space="preserve">Ecrivez un code VHDL décrivant ce compteur de cycle, vous utiliserez le module </w:t>
-      </w:r>
-      <w:r>
-        <w:rPr>
-          <w:b/>
-          <w:i/>
-          <w:iCs/>
-          <w:sz w:val="22"/>
-          <w:szCs w:val="22"/>
-        </w:rPr>
-        <w:t>Counter_unit</w:t>
-      </w:r>
-      <w:r>
-        <w:rPr>
-          <w:b/>
-          <w:sz w:val="22"/>
-          <w:szCs w:val="22"/>
-        </w:rPr>
-        <w:t>.</w:t>
-      </w:r>
-    </w:p>
-    <w:p>
-      <w:pPr>
-        <w:pStyle w:val="Default"/>
-        <w:rPr>
-          <w:b/>
-          <w:sz w:val="22"/>
-          <w:szCs w:val="22"/>
-        </w:rPr>
-      </w:pPr>
-    </w:p>
-    <w:p>
-      <w:pPr>
-        <w:pStyle w:val="Default"/>
-        <w:rPr>
-          <w:sz w:val="22"/>
-          <w:szCs w:val="22"/>
-        </w:rPr>
-      </w:pPr>
-      <w:r>
-        <w:rPr>
-          <w:sz w:val="22"/>
-          <w:szCs w:val="22"/>
-        </w:rPr>
-        <w:t>Une copie du code VHDL (à cette étape) est placée dans le dossier sous le nom « </w:t>
-      </w:r>
-      <w:r>
-        <w:rPr>
-          <w:sz w:val="22"/>
-          <w:szCs w:val="22"/>
-        </w:rPr>
-        <w:t>tp_fsm - Question 3</w:t>
-      </w:r>
-      <w:r>
-        <w:rPr>
-          <w:sz w:val="22"/>
-          <w:szCs w:val="22"/>
-        </w:rPr>
-        <w:t>.vhd »</w:t>
-      </w:r>
-    </w:p>
-    <w:p>
-      <w:pPr>
-        <w:pStyle w:val="Default"/>
-        <w:rPr>
-          <w:sz w:val="22"/>
-          <w:szCs w:val="22"/>
-        </w:rPr>
-      </w:pPr>
-      <w:r>
-        <w:rPr>
-          <w:sz w:val="22"/>
-          <w:szCs w:val="22"/>
-        </w:rPr>
-        <w:t>Il en est / sera de même pour son test bench associé « </w:t>
-      </w:r>
-      <w:r>
-        <w:rPr>
-          <w:sz w:val="22"/>
-          <w:szCs w:val="22"/>
-        </w:rPr>
-        <w:t>tb_tp_fsm - Question 3</w:t>
-      </w:r>
-      <w:r>
-        <w:rPr>
-          <w:sz w:val="22"/>
-          <w:szCs w:val="22"/>
-        </w:rPr>
-        <w:t>.vhd »</w:t>
-      </w:r>
-    </w:p>
-    <w:p>
-      <w:pPr>
-        <w:pStyle w:val="Default"/>
-        <w:rPr>
-          <w:sz w:val="22"/>
-          <w:szCs w:val="22"/>
-        </w:rPr>
-      </w:pPr>
-    </w:p>
-    <w:p>
-      <w:pPr>
-        <w:pStyle w:val="Default"/>
-        <w:numPr>
-          <w:ilvl w:val="0"/>
-          <w:numId w:val="2"/>
-        </w:numPr>
-        <w:rPr>
-          <w:b/>
-          <w:sz w:val="22"/>
-          <w:szCs w:val="22"/>
-        </w:rPr>
-      </w:pPr>
-      <w:r>
-        <w:rPr>
-          <w:b/>
-          <w:sz w:val="22"/>
-          <w:szCs w:val="22"/>
-        </w:rPr>
-        <w:t>Tester votre architecture avec un testbench.</w:t>
-      </w:r>
-    </w:p>
-    <w:p>
-      <w:pPr>
-        <w:pStyle w:val="Default"/>
-        <w:rPr>
-          <w:b/>
-          <w:sz w:val="22"/>
-          <w:szCs w:val="22"/>
-        </w:rPr>
-      </w:pPr>
-    </w:p>
-    <w:p>
-      <w:pPr>
-        <w:pStyle w:val="Default"/>
-        <w:rPr>
-          <w:b/>
-          <w:color w:val="FF0000"/>
-        </w:rPr>
-      </w:pPr>
-      <w:r>
-        <w:rPr>
           <w:noProof/>
           <w:lang w:eastAsia="fr-FR"/>
         </w:rPr>
         <w:drawing>
-          <wp:inline distT="0" distB="0" distL="0" distR="0" wp14:anchorId="2D1CBD65" wp14:editId="4B2C00E5">
-            <wp:extent cx="5760720" cy="2600325"/>
-            <wp:effectExtent l="0" t="0" r="0" b="9525"/>
-            <wp:docPr id="2" name="Image 2"/>
+          <wp:inline distT="0" distB="0" distL="0" distR="0" wp14:anchorId="486BEF22" wp14:editId="4772CB0A">
+            <wp:extent cx="3543300" cy="5381625"/>
+            <wp:effectExtent l="0" t="4763" r="0" b="0"/>
+            <wp:docPr id="8" name="Image 8"/>
             <wp:cNvGraphicFramePr>
               <a:graphicFrameLocks xmlns:a="http://schemas.openxmlformats.org/drawingml/2006/main" noChangeAspect="1"/>
             </wp:cNvGraphicFramePr>
@@ -523,9 +396,9 @@
                     </a:stretch>
                   </pic:blipFill>
                   <pic:spPr>
-                    <a:xfrm>
+                    <a:xfrm rot="5400000">
                       <a:off x="0" y="0"/>
-                      <a:ext cx="5760720" cy="2600325"/>
+                      <a:ext cx="3543300" cy="5381625"/>
                     </a:xfrm>
                     <a:prstGeom prst="rect">
                       <a:avLst/>
@@ -540,55 +413,218 @@
     </w:p>
     <w:p>
       <w:pPr>
-        <w:pStyle w:val="Default"/>
-        <w:rPr>
-          <w:color w:val="auto"/>
-          <w:sz w:val="22"/>
-          <w:szCs w:val="22"/>
-        </w:rPr>
-      </w:pPr>
-      <w:r>
-        <w:rPr>
-          <w:color w:val="auto"/>
-          <w:sz w:val="22"/>
-          <w:szCs w:val="22"/>
-        </w:rPr>
-        <w:t xml:space="preserve">Ici, </w:t>
-      </w:r>
-      <w:r>
-        <w:rPr>
-          <w:color w:val="auto"/>
-          <w:sz w:val="22"/>
-          <w:szCs w:val="22"/>
-        </w:rPr>
-        <w:t>on valide bien le fonctionnement du reset. Lorsque le reset est activé, le compteur s’arrête de compter. Et lorsque le compteur redémarre, on attends bien 5 cycle de comptage du signal End_Counter avant d’activer le signal de sortie Output_On_Off (ce dernier se fait lors de la dernière période du dernier cycle demandé).</w:t>
-      </w:r>
-      <w:r>
-        <w:rPr>
-          <w:color w:val="auto"/>
-          <w:sz w:val="22"/>
-          <w:szCs w:val="22"/>
-        </w:rPr>
-        <w:t xml:space="preserve"> Voir image ci-dessous.</w:t>
-      </w:r>
-    </w:p>
-    <w:p>
-      <w:pPr>
-        <w:pStyle w:val="Default"/>
-        <w:rPr>
-          <w:color w:val="auto"/>
-          <w:sz w:val="22"/>
-          <w:szCs w:val="22"/>
-        </w:rPr>
-      </w:pPr>
-    </w:p>
-    <w:p>
-      <w:pPr>
-        <w:pStyle w:val="Default"/>
-        <w:rPr>
-          <w:color w:val="auto"/>
-          <w:sz w:val="22"/>
-          <w:szCs w:val="22"/>
+        <w:autoSpaceDE w:val="0"/>
+        <w:autoSpaceDN w:val="0"/>
+        <w:adjustRightInd w:val="0"/>
+        <w:spacing w:after="0" w:line="240" w:lineRule="auto"/>
+        <w:rPr>
+          <w:rFonts w:ascii="Calibri" w:hAnsi="Calibri" w:cs="Calibri"/>
+          <w:color w:val="000000"/>
+          <w:sz w:val="24"/>
+          <w:szCs w:val="24"/>
+        </w:rPr>
+      </w:pPr>
+    </w:p>
+    <w:p>
+      <w:pPr>
+        <w:pStyle w:val="Default"/>
+        <w:numPr>
+          <w:ilvl w:val="0"/>
+          <w:numId w:val="2"/>
+        </w:numPr>
+        <w:rPr>
+          <w:b/>
+          <w:sz w:val="22"/>
+          <w:szCs w:val="22"/>
+        </w:rPr>
+      </w:pPr>
+      <w:r>
+        <w:rPr>
+          <w:b/>
+          <w:sz w:val="22"/>
+          <w:szCs w:val="22"/>
+        </w:rPr>
+        <w:t xml:space="preserve">Ecrivez un code VHDL décrivant ce compteur de cycle, vous utiliserez le module </w:t>
+      </w:r>
+      <w:r>
+        <w:rPr>
+          <w:b/>
+          <w:i/>
+          <w:iCs/>
+          <w:sz w:val="22"/>
+          <w:szCs w:val="22"/>
+        </w:rPr>
+        <w:t>Counter_unit</w:t>
+      </w:r>
+      <w:r>
+        <w:rPr>
+          <w:b/>
+          <w:sz w:val="22"/>
+          <w:szCs w:val="22"/>
+        </w:rPr>
+        <w:t>.</w:t>
+      </w:r>
+    </w:p>
+    <w:p>
+      <w:pPr>
+        <w:pStyle w:val="Default"/>
+        <w:rPr>
+          <w:b/>
+          <w:sz w:val="22"/>
+          <w:szCs w:val="22"/>
+        </w:rPr>
+      </w:pPr>
+    </w:p>
+    <w:p>
+      <w:pPr>
+        <w:pStyle w:val="Default"/>
+        <w:rPr>
+          <w:sz w:val="22"/>
+          <w:szCs w:val="22"/>
+        </w:rPr>
+      </w:pPr>
+      <w:r>
+        <w:rPr>
+          <w:sz w:val="22"/>
+          <w:szCs w:val="22"/>
+        </w:rPr>
+        <w:t>Une copie du code VHDL (à cette étape) est placée dans le dossier sous le nom « </w:t>
+      </w:r>
+      <w:proofErr w:type="spellStart"/>
+      <w:r>
+        <w:rPr>
+          <w:sz w:val="22"/>
+          <w:szCs w:val="22"/>
+        </w:rPr>
+        <w:t>tp_fsm</w:t>
+      </w:r>
+      <w:proofErr w:type="spellEnd"/>
+      <w:r>
+        <w:rPr>
+          <w:sz w:val="22"/>
+          <w:szCs w:val="22"/>
+        </w:rPr>
+        <w:t xml:space="preserve"> - Question 3</w:t>
+      </w:r>
+      <w:r>
+        <w:rPr>
+          <w:sz w:val="22"/>
+          <w:szCs w:val="22"/>
+        </w:rPr>
+        <w:t>.vhd »</w:t>
+      </w:r>
+    </w:p>
+    <w:p>
+      <w:pPr>
+        <w:pStyle w:val="Default"/>
+        <w:rPr>
+          <w:sz w:val="22"/>
+          <w:szCs w:val="22"/>
+        </w:rPr>
+      </w:pPr>
+      <w:r>
+        <w:rPr>
+          <w:sz w:val="22"/>
+          <w:szCs w:val="22"/>
+        </w:rPr>
+        <w:t xml:space="preserve">Il en est / sera de même pour son test </w:t>
+      </w:r>
+      <w:proofErr w:type="spellStart"/>
+      <w:r>
+        <w:rPr>
+          <w:sz w:val="22"/>
+          <w:szCs w:val="22"/>
+        </w:rPr>
+        <w:t>bench</w:t>
+      </w:r>
+      <w:proofErr w:type="spellEnd"/>
+      <w:r>
+        <w:rPr>
+          <w:sz w:val="22"/>
+          <w:szCs w:val="22"/>
+        </w:rPr>
+        <w:t xml:space="preserve"> associé « </w:t>
+      </w:r>
+      <w:proofErr w:type="spellStart"/>
+      <w:r>
+        <w:rPr>
+          <w:sz w:val="22"/>
+          <w:szCs w:val="22"/>
+        </w:rPr>
+        <w:t>tb_tp_fsm</w:t>
+      </w:r>
+      <w:proofErr w:type="spellEnd"/>
+      <w:r>
+        <w:rPr>
+          <w:sz w:val="22"/>
+          <w:szCs w:val="22"/>
+        </w:rPr>
+        <w:t xml:space="preserve"> - Question 3</w:t>
+      </w:r>
+      <w:r>
+        <w:rPr>
+          <w:sz w:val="22"/>
+          <w:szCs w:val="22"/>
+        </w:rPr>
+        <w:t>.vhd »</w:t>
+      </w:r>
+    </w:p>
+    <w:p>
+      <w:pPr>
+        <w:pStyle w:val="Default"/>
+        <w:rPr>
+          <w:sz w:val="22"/>
+          <w:szCs w:val="22"/>
+        </w:rPr>
+      </w:pPr>
+    </w:p>
+    <w:p>
+      <w:pPr>
+        <w:pStyle w:val="Default"/>
+        <w:rPr>
+          <w:sz w:val="22"/>
+          <w:szCs w:val="22"/>
+        </w:rPr>
+      </w:pPr>
+    </w:p>
+    <w:p>
+      <w:pPr>
+        <w:pStyle w:val="Default"/>
+        <w:numPr>
+          <w:ilvl w:val="0"/>
+          <w:numId w:val="2"/>
+        </w:numPr>
+        <w:rPr>
+          <w:b/>
+          <w:sz w:val="22"/>
+          <w:szCs w:val="22"/>
+        </w:rPr>
+      </w:pPr>
+      <w:r>
+        <w:rPr>
+          <w:b/>
+          <w:sz w:val="22"/>
+          <w:szCs w:val="22"/>
+        </w:rPr>
+        <w:t>Tester votre architecture avec un testbench.</w:t>
+      </w:r>
+    </w:p>
+    <w:p>
+      <w:pPr>
+        <w:pStyle w:val="Default"/>
+        <w:rPr>
+          <w:b/>
+          <w:sz w:val="22"/>
+          <w:szCs w:val="22"/>
+        </w:rPr>
+      </w:pPr>
+    </w:p>
+    <w:p>
+      <w:pPr>
+        <w:pStyle w:val="Default"/>
+        <w:rPr>
+          <w:b/>
+          <w:color w:val="FF0000"/>
         </w:rPr>
       </w:pPr>
       <w:r>
@@ -597,10 +633,10 @@
           <w:lang w:eastAsia="fr-FR"/>
         </w:rPr>
         <w:drawing>
-          <wp:inline distT="0" distB="0" distL="0" distR="0" wp14:anchorId="29B1E335" wp14:editId="6585F29F">
-            <wp:extent cx="5760720" cy="2602865"/>
-            <wp:effectExtent l="0" t="0" r="0" b="6985"/>
-            <wp:docPr id="3" name="Image 3"/>
+          <wp:inline distT="0" distB="0" distL="0" distR="0" wp14:anchorId="2D1CBD65" wp14:editId="4B2C00E5">
+            <wp:extent cx="5760720" cy="2600325"/>
+            <wp:effectExtent l="0" t="0" r="0" b="9525"/>
+            <wp:docPr id="2" name="Image 2"/>
             <wp:cNvGraphicFramePr>
               <a:graphicFrameLocks xmlns:a="http://schemas.openxmlformats.org/drawingml/2006/main" noChangeAspect="1"/>
             </wp:cNvGraphicFramePr>
@@ -620,7 +656,7 @@
                   <pic:spPr>
                     <a:xfrm>
                       <a:off x="0" y="0"/>
-                      <a:ext cx="5760720" cy="2602865"/>
+                      <a:ext cx="5760720" cy="2600325"/>
                     </a:xfrm>
                     <a:prstGeom prst="rect">
                       <a:avLst/>
@@ -636,42 +672,106 @@
     <w:p>
       <w:pPr>
         <w:pStyle w:val="Default"/>
-        <w:numPr>
-          <w:ilvl w:val="0"/>
-          <w:numId w:val="2"/>
-        </w:numPr>
-        <w:rPr>
-          <w:b/>
-          <w:sz w:val="22"/>
-          <w:szCs w:val="22"/>
-        </w:rPr>
-      </w:pPr>
-      <w:r>
-        <w:rPr>
-          <w:b/>
+        <w:rPr>
+          <w:color w:val="auto"/>
+          <w:sz w:val="22"/>
+          <w:szCs w:val="22"/>
+        </w:rPr>
+      </w:pPr>
+      <w:r>
+        <w:rPr>
+          <w:color w:val="auto"/>
           <w:sz w:val="22"/>
           <w:szCs w:val="22"/>
         </w:rPr>
         <w:lastRenderedPageBreak/>
-        <w:t>Créez en RTL une machine à états (FSM) permettant de faire clignoter une LED RGB en rouge puis bleu et enfin en vert avant de recommencer le cycle (rouge, bleu, vert, …). Dans chaque état la LED devra clignoter 3 fois. De plus, si le bouton restart est appuyé, on retourne dans l’état initial quel que soit l’état dans lequel on se situe. L’état initial est l’état dans lequel on se situe au démarrage, on passe à l’état rouge après 3 clignotements de la LED en blanc (rouge, vert et bleu actifs en même temps).</w:t>
-      </w:r>
-    </w:p>
-    <w:p>
-      <w:pPr>
-        <w:pStyle w:val="Default"/>
-        <w:rPr>
-          <w:b/>
-          <w:sz w:val="22"/>
-          <w:szCs w:val="22"/>
-        </w:rPr>
-      </w:pPr>
-    </w:p>
-    <w:p>
-      <w:pPr>
-        <w:pStyle w:val="Default"/>
-        <w:jc w:val="center"/>
-        <w:rPr>
-          <w:b/>
+        <w:t xml:space="preserve">Ici, </w:t>
+      </w:r>
+      <w:r>
+        <w:rPr>
+          <w:color w:val="auto"/>
+          <w:sz w:val="22"/>
+          <w:szCs w:val="22"/>
+        </w:rPr>
+        <w:t xml:space="preserve">on valide bien le fonctionnement du reset. Lorsque le </w:t>
+      </w:r>
+      <w:proofErr w:type="spellStart"/>
+      <w:r>
+        <w:rPr>
+          <w:color w:val="auto"/>
+          <w:sz w:val="22"/>
+          <w:szCs w:val="22"/>
+        </w:rPr>
+        <w:t>reset</w:t>
+      </w:r>
+      <w:proofErr w:type="spellEnd"/>
+      <w:r>
+        <w:rPr>
+          <w:color w:val="auto"/>
+          <w:sz w:val="22"/>
+          <w:szCs w:val="22"/>
+        </w:rPr>
+        <w:t xml:space="preserve"> est activé, le compteur s’arrête de compter. Et lorsque le compteur redémarre, on </w:t>
+      </w:r>
+      <w:proofErr w:type="gramStart"/>
+      <w:r>
+        <w:rPr>
+          <w:color w:val="auto"/>
+          <w:sz w:val="22"/>
+          <w:szCs w:val="22"/>
+        </w:rPr>
+        <w:t>attends</w:t>
+      </w:r>
+      <w:proofErr w:type="gramEnd"/>
+      <w:r>
+        <w:rPr>
+          <w:color w:val="auto"/>
+          <w:sz w:val="22"/>
+          <w:szCs w:val="22"/>
+        </w:rPr>
+        <w:t xml:space="preserve"> bien 5 cycle de comptage du signal </w:t>
+      </w:r>
+      <w:proofErr w:type="spellStart"/>
+      <w:r>
+        <w:rPr>
+          <w:color w:val="auto"/>
+          <w:sz w:val="22"/>
+          <w:szCs w:val="22"/>
+        </w:rPr>
+        <w:t>End_Counter</w:t>
+      </w:r>
+      <w:proofErr w:type="spellEnd"/>
+      <w:r>
+        <w:rPr>
+          <w:color w:val="auto"/>
+          <w:sz w:val="22"/>
+          <w:szCs w:val="22"/>
+        </w:rPr>
+        <w:t xml:space="preserve"> avant d’activer le signal de sortie Output_On_Off (ce dernier se fait lors de la dernière période du dernier cycle demandé).</w:t>
+      </w:r>
+      <w:r>
+        <w:rPr>
+          <w:color w:val="auto"/>
+          <w:sz w:val="22"/>
+          <w:szCs w:val="22"/>
+        </w:rPr>
+        <w:t xml:space="preserve"> Voir image ci-dessous.</w:t>
+      </w:r>
+    </w:p>
+    <w:p>
+      <w:pPr>
+        <w:pStyle w:val="Default"/>
+        <w:rPr>
+          <w:color w:val="auto"/>
+          <w:sz w:val="22"/>
+          <w:szCs w:val="22"/>
+        </w:rPr>
+      </w:pPr>
+    </w:p>
+    <w:p>
+      <w:pPr>
+        <w:pStyle w:val="Default"/>
+        <w:rPr>
           <w:color w:val="auto"/>
           <w:sz w:val="22"/>
           <w:szCs w:val="22"/>
@@ -683,10 +783,10 @@
           <w:lang w:eastAsia="fr-FR"/>
         </w:rPr>
         <w:drawing>
-          <wp:inline distT="0" distB="0" distL="0" distR="0" wp14:anchorId="6C38A226" wp14:editId="0CBA743B">
-            <wp:extent cx="5760720" cy="3602355"/>
-            <wp:effectExtent l="0" t="0" r="0" b="0"/>
-            <wp:docPr id="7" name="Image 7"/>
+          <wp:inline distT="0" distB="0" distL="0" distR="0" wp14:anchorId="29B1E335" wp14:editId="6585F29F">
+            <wp:extent cx="5760720" cy="2602865"/>
+            <wp:effectExtent l="0" t="0" r="0" b="6985"/>
+            <wp:docPr id="3" name="Image 3"/>
             <wp:cNvGraphicFramePr>
               <a:graphicFrameLocks xmlns:a="http://schemas.openxmlformats.org/drawingml/2006/main" noChangeAspect="1"/>
             </wp:cNvGraphicFramePr>
@@ -706,6 +806,111 @@
                   <pic:spPr>
                     <a:xfrm>
                       <a:off x="0" y="0"/>
+                      <a:ext cx="5760720" cy="2602865"/>
+                    </a:xfrm>
+                    <a:prstGeom prst="rect">
+                      <a:avLst/>
+                    </a:prstGeom>
+                  </pic:spPr>
+                </pic:pic>
+              </a:graphicData>
+            </a:graphic>
+          </wp:inline>
+        </w:drawing>
+      </w:r>
+    </w:p>
+    <w:p>
+      <w:pPr>
+        <w:pStyle w:val="Default"/>
+        <w:rPr>
+          <w:color w:val="auto"/>
+          <w:sz w:val="22"/>
+          <w:szCs w:val="22"/>
+        </w:rPr>
+      </w:pPr>
+    </w:p>
+    <w:p>
+      <w:pPr>
+        <w:pStyle w:val="Default"/>
+        <w:rPr>
+          <w:color w:val="auto"/>
+          <w:sz w:val="22"/>
+          <w:szCs w:val="22"/>
+        </w:rPr>
+      </w:pPr>
+    </w:p>
+    <w:p>
+      <w:pPr>
+        <w:pStyle w:val="Default"/>
+        <w:numPr>
+          <w:ilvl w:val="0"/>
+          <w:numId w:val="2"/>
+        </w:numPr>
+        <w:rPr>
+          <w:b/>
+          <w:sz w:val="22"/>
+          <w:szCs w:val="22"/>
+        </w:rPr>
+      </w:pPr>
+      <w:r>
+        <w:rPr>
+          <w:b/>
+          <w:sz w:val="22"/>
+          <w:szCs w:val="22"/>
+        </w:rPr>
+        <w:t>Créez en RTL une machine à états (FSM) permettant de faire clignoter une LED RGB en rouge puis bleu et enfin en vert avant de recommencer le cycle (rouge, bleu, vert, …). Dans chaque état la LED devra clignoter 3 fois. De plus, si le bouton restart est appuyé, on retourne dans l’état initial quel que soit l’état dans lequel on se situe. L’état initial est l’état dans lequel on se situe au démarrage, on passe à l’état rouge après 3 clignotements de la LED en blanc (rouge, vert et bleu actifs en même temps).</w:t>
+      </w:r>
+    </w:p>
+    <w:p>
+      <w:pPr>
+        <w:pStyle w:val="Default"/>
+        <w:rPr>
+          <w:b/>
+          <w:sz w:val="22"/>
+          <w:szCs w:val="22"/>
+        </w:rPr>
+      </w:pPr>
+    </w:p>
+    <w:p>
+      <w:pPr>
+        <w:pStyle w:val="Default"/>
+        <w:jc w:val="center"/>
+        <w:rPr>
+          <w:b/>
+          <w:color w:val="auto"/>
+          <w:sz w:val="22"/>
+          <w:szCs w:val="22"/>
+        </w:rPr>
+      </w:pPr>
+      <w:r>
+        <w:rPr>
+          <w:noProof/>
+          <w:lang w:eastAsia="fr-FR"/>
+        </w:rPr>
+        <w:drawing>
+          <wp:inline distT="0" distB="0" distL="0" distR="0" wp14:anchorId="6C38A226" wp14:editId="0CBA743B">
+            <wp:extent cx="5760720" cy="3602355"/>
+            <wp:effectExtent l="0" t="0" r="0" b="0"/>
+            <wp:docPr id="7" name="Image 7"/>
+            <wp:cNvGraphicFramePr>
+              <a:graphicFrameLocks xmlns:a="http://schemas.openxmlformats.org/drawingml/2006/main" noChangeAspect="1"/>
+            </wp:cNvGraphicFramePr>
+            <a:graphic xmlns:a="http://schemas.openxmlformats.org/drawingml/2006/main">
+              <a:graphicData uri="http://schemas.openxmlformats.org/drawingml/2006/picture">
+                <pic:pic xmlns:pic="http://schemas.openxmlformats.org/drawingml/2006/picture">
+                  <pic:nvPicPr>
+                    <pic:cNvPr id="1" name=""/>
+                    <pic:cNvPicPr/>
+                  </pic:nvPicPr>
+                  <pic:blipFill>
+                    <a:blip r:embed="rId9"/>
+                    <a:stretch>
+                      <a:fillRect/>
+                    </a:stretch>
+                  </pic:blipFill>
+                  <pic:spPr>
+                    <a:xfrm>
+                      <a:off x="0" y="0"/>
                       <a:ext cx="5760720" cy="3602355"/>
                     </a:xfrm>
                     <a:prstGeom prst="rect">
@@ -730,6 +935,1966 @@
           <w:szCs w:val="22"/>
         </w:rPr>
       </w:pPr>
+    </w:p>
+    <w:p>
+      <w:pPr>
+        <w:pStyle w:val="Default"/>
+        <w:numPr>
+          <w:ilvl w:val="0"/>
+          <w:numId w:val="2"/>
+        </w:numPr>
+        <w:rPr>
+          <w:b/>
+          <w:sz w:val="22"/>
+          <w:szCs w:val="22"/>
+        </w:rPr>
+      </w:pPr>
+      <w:r>
+        <w:rPr>
+          <w:b/>
+          <w:sz w:val="22"/>
+          <w:szCs w:val="22"/>
+        </w:rPr>
+        <w:lastRenderedPageBreak/>
+        <w:t>Listez les signaux d’entrée, de sortie et les signaux internes de votre architecture.</w:t>
+      </w:r>
+    </w:p>
+    <w:p>
+      <w:pPr>
+        <w:pStyle w:val="Default"/>
+        <w:rPr>
+          <w:b/>
+          <w:sz w:val="22"/>
+          <w:szCs w:val="22"/>
+        </w:rPr>
+      </w:pPr>
+    </w:p>
+    <w:p>
+      <w:pPr>
+        <w:pStyle w:val="Default"/>
+        <w:rPr>
+          <w:color w:val="auto"/>
+          <w:sz w:val="22"/>
+          <w:szCs w:val="22"/>
+        </w:rPr>
+      </w:pPr>
+      <w:r>
+        <w:rPr>
+          <w:sz w:val="22"/>
+          <w:szCs w:val="22"/>
+        </w:rPr>
+        <w:t>Les signaux d’entrée sont :</w:t>
+      </w:r>
+    </w:p>
+    <w:p>
+      <w:pPr>
+        <w:pStyle w:val="Default"/>
+        <w:numPr>
+          <w:ilvl w:val="0"/>
+          <w:numId w:val="3"/>
+        </w:numPr>
+        <w:rPr>
+          <w:color w:val="auto"/>
+          <w:sz w:val="22"/>
+          <w:szCs w:val="22"/>
+        </w:rPr>
+      </w:pPr>
+      <w:r>
+        <w:rPr>
+          <w:color w:val="auto"/>
+          <w:sz w:val="22"/>
+          <w:szCs w:val="22"/>
+        </w:rPr>
+        <w:t>Clk</w:t>
+      </w:r>
+      <w:r>
+        <w:rPr>
+          <w:color w:val="auto"/>
+          <w:sz w:val="22"/>
+          <w:szCs w:val="22"/>
+        </w:rPr>
+        <w:t xml:space="preserve"> : in std_logic ; </w:t>
+      </w:r>
+      <w:r>
+        <w:rPr>
+          <w:color w:val="auto"/>
+          <w:sz w:val="22"/>
+          <w:szCs w:val="22"/>
+        </w:rPr>
+        <w:tab/>
+      </w:r>
+      <w:r>
+        <w:rPr>
+          <w:color w:val="auto"/>
+          <w:sz w:val="22"/>
+          <w:szCs w:val="22"/>
+        </w:rPr>
+        <w:tab/>
+      </w:r>
+      <w:r>
+        <w:rPr>
+          <w:color w:val="auto"/>
+          <w:sz w:val="22"/>
+          <w:szCs w:val="22"/>
+        </w:rPr>
+        <w:tab/>
+      </w:r>
+      <w:r>
+        <w:rPr>
+          <w:color w:val="auto"/>
+          <w:sz w:val="22"/>
+          <w:szCs w:val="22"/>
+        </w:rPr>
+        <w:tab/>
+      </w:r>
+      <w:r>
+        <w:rPr>
+          <w:color w:val="auto"/>
+          <w:sz w:val="22"/>
+          <w:szCs w:val="22"/>
+        </w:rPr>
+        <w:tab/>
+      </w:r>
+      <w:r>
+        <w:rPr>
+          <w:color w:val="auto"/>
+          <w:sz w:val="22"/>
+          <w:szCs w:val="22"/>
+        </w:rPr>
+        <w:sym w:font="Wingdings" w:char="F0E0"/>
+      </w:r>
+      <w:r>
+        <w:rPr>
+          <w:color w:val="auto"/>
+          <w:sz w:val="22"/>
+          <w:szCs w:val="22"/>
+        </w:rPr>
+        <w:t xml:space="preserve"> Horloge de notre système</w:t>
+      </w:r>
+    </w:p>
+    <w:p>
+      <w:pPr>
+        <w:pStyle w:val="Default"/>
+        <w:numPr>
+          <w:ilvl w:val="0"/>
+          <w:numId w:val="3"/>
+        </w:numPr>
+        <w:rPr>
+          <w:color w:val="auto"/>
+          <w:sz w:val="22"/>
+          <w:szCs w:val="22"/>
+        </w:rPr>
+      </w:pPr>
+      <w:r>
+        <w:rPr>
+          <w:color w:val="auto"/>
+          <w:sz w:val="22"/>
+          <w:szCs w:val="22"/>
+        </w:rPr>
+        <w:t>Resetn : in std_logic ;</w:t>
+      </w:r>
+      <w:r>
+        <w:rPr>
+          <w:color w:val="auto"/>
+          <w:sz w:val="22"/>
+          <w:szCs w:val="22"/>
+        </w:rPr>
+        <w:tab/>
+      </w:r>
+      <w:r>
+        <w:rPr>
+          <w:color w:val="auto"/>
+          <w:sz w:val="22"/>
+          <w:szCs w:val="22"/>
+        </w:rPr>
+        <w:tab/>
+      </w:r>
+      <w:r>
+        <w:rPr>
+          <w:color w:val="auto"/>
+          <w:sz w:val="22"/>
+          <w:szCs w:val="22"/>
+        </w:rPr>
+        <w:tab/>
+      </w:r>
+      <w:r>
+        <w:rPr>
+          <w:color w:val="auto"/>
+          <w:sz w:val="22"/>
+          <w:szCs w:val="22"/>
+        </w:rPr>
+        <w:tab/>
+      </w:r>
+      <w:r>
+        <w:rPr>
+          <w:color w:val="auto"/>
+          <w:sz w:val="22"/>
+          <w:szCs w:val="22"/>
+        </w:rPr>
+        <w:sym w:font="Wingdings" w:char="F0E0"/>
+      </w:r>
+      <w:r>
+        <w:rPr>
+          <w:color w:val="auto"/>
+          <w:sz w:val="22"/>
+          <w:szCs w:val="22"/>
+        </w:rPr>
+        <w:t xml:space="preserve"> Reset de notre système</w:t>
+      </w:r>
+    </w:p>
+    <w:p>
+      <w:pPr>
+        <w:pStyle w:val="Default"/>
+        <w:numPr>
+          <w:ilvl w:val="0"/>
+          <w:numId w:val="3"/>
+        </w:numPr>
+        <w:rPr>
+          <w:color w:val="auto"/>
+          <w:sz w:val="22"/>
+          <w:szCs w:val="22"/>
+        </w:rPr>
+      </w:pPr>
+      <w:r>
+        <w:rPr>
+          <w:color w:val="auto"/>
+          <w:sz w:val="22"/>
+          <w:szCs w:val="22"/>
+        </w:rPr>
+        <w:t>Restart : in std_logic ;</w:t>
+      </w:r>
+      <w:r>
+        <w:rPr>
+          <w:color w:val="auto"/>
+          <w:sz w:val="22"/>
+          <w:szCs w:val="22"/>
+        </w:rPr>
+        <w:tab/>
+      </w:r>
+      <w:r>
+        <w:rPr>
+          <w:color w:val="auto"/>
+          <w:sz w:val="22"/>
+          <w:szCs w:val="22"/>
+        </w:rPr>
+        <w:tab/>
+      </w:r>
+      <w:r>
+        <w:rPr>
+          <w:color w:val="auto"/>
+          <w:sz w:val="22"/>
+          <w:szCs w:val="22"/>
+        </w:rPr>
+        <w:tab/>
+      </w:r>
+      <w:r>
+        <w:rPr>
+          <w:color w:val="auto"/>
+          <w:sz w:val="22"/>
+          <w:szCs w:val="22"/>
+        </w:rPr>
+        <w:tab/>
+      </w:r>
+      <w:r>
+        <w:rPr>
+          <w:color w:val="auto"/>
+          <w:sz w:val="22"/>
+          <w:szCs w:val="22"/>
+        </w:rPr>
+        <w:sym w:font="Wingdings" w:char="F0E0"/>
+      </w:r>
+      <w:r>
+        <w:rPr>
+          <w:color w:val="auto"/>
+          <w:sz w:val="22"/>
+          <w:szCs w:val="22"/>
+        </w:rPr>
+        <w:t xml:space="preserve"> RAZ de la machine d’état</w:t>
+      </w:r>
+    </w:p>
+    <w:p>
+      <w:pPr>
+        <w:pStyle w:val="Default"/>
+        <w:rPr>
+          <w:color w:val="auto"/>
+          <w:sz w:val="22"/>
+          <w:szCs w:val="22"/>
+        </w:rPr>
+      </w:pPr>
+      <w:r>
+        <w:rPr>
+          <w:color w:val="auto"/>
+          <w:sz w:val="22"/>
+          <w:szCs w:val="22"/>
+        </w:rPr>
+        <w:t>Les signaux de sortie sont :</w:t>
+      </w:r>
+    </w:p>
+    <w:p>
+      <w:pPr>
+        <w:pStyle w:val="Default"/>
+        <w:numPr>
+          <w:ilvl w:val="0"/>
+          <w:numId w:val="3"/>
+        </w:numPr>
+        <w:rPr>
+          <w:color w:val="auto"/>
+          <w:sz w:val="22"/>
+          <w:szCs w:val="22"/>
+        </w:rPr>
+      </w:pPr>
+      <w:r>
+        <w:rPr>
+          <w:color w:val="auto"/>
+          <w:sz w:val="22"/>
+          <w:szCs w:val="22"/>
+        </w:rPr>
+        <w:t>Output_On_Off : out std_logic ;</w:t>
+      </w:r>
+      <w:r>
+        <w:rPr>
+          <w:color w:val="auto"/>
+          <w:sz w:val="22"/>
+          <w:szCs w:val="22"/>
+        </w:rPr>
+        <w:tab/>
+      </w:r>
+      <w:r>
+        <w:rPr>
+          <w:color w:val="auto"/>
+          <w:sz w:val="22"/>
+          <w:szCs w:val="22"/>
+        </w:rPr>
+        <w:tab/>
+      </w:r>
+      <w:r>
+        <w:rPr>
+          <w:color w:val="auto"/>
+          <w:sz w:val="22"/>
+          <w:szCs w:val="22"/>
+        </w:rPr>
+        <w:tab/>
+      </w:r>
+      <w:r>
+        <w:rPr>
+          <w:color w:val="auto"/>
+          <w:sz w:val="22"/>
+          <w:szCs w:val="22"/>
+        </w:rPr>
+        <w:sym w:font="Wingdings" w:char="F0E0"/>
+      </w:r>
+      <w:r>
+        <w:rPr>
+          <w:color w:val="auto"/>
+          <w:sz w:val="22"/>
+          <w:szCs w:val="22"/>
+        </w:rPr>
+        <w:t xml:space="preserve"> Sortie du compteur de notre Syst.</w:t>
+      </w:r>
+    </w:p>
+    <w:p>
+      <w:pPr>
+        <w:pStyle w:val="Default"/>
+        <w:numPr>
+          <w:ilvl w:val="0"/>
+          <w:numId w:val="3"/>
+        </w:numPr>
+        <w:rPr>
+          <w:color w:val="auto"/>
+          <w:sz w:val="22"/>
+          <w:szCs w:val="22"/>
+        </w:rPr>
+      </w:pPr>
+      <w:r>
+        <w:rPr>
+          <w:color w:val="auto"/>
+          <w:sz w:val="22"/>
+          <w:szCs w:val="22"/>
+        </w:rPr>
+        <w:t xml:space="preserve">LED_OUT : out std_logic_vector (2 downto 0) </w:t>
+      </w:r>
+      <w:r>
+        <w:rPr>
+          <w:color w:val="auto"/>
+          <w:sz w:val="22"/>
+          <w:szCs w:val="22"/>
+        </w:rPr>
+        <w:tab/>
+      </w:r>
+      <w:r>
+        <w:rPr>
+          <w:color w:val="auto"/>
+          <w:sz w:val="22"/>
+          <w:szCs w:val="22"/>
+        </w:rPr>
+        <w:sym w:font="Wingdings" w:char="F0E0"/>
+      </w:r>
+      <w:r>
+        <w:rPr>
+          <w:color w:val="auto"/>
+          <w:sz w:val="22"/>
+          <w:szCs w:val="22"/>
+        </w:rPr>
+        <w:t xml:space="preserve"> LEDs RGB pour la carte CORA</w:t>
+      </w:r>
+    </w:p>
+    <w:p>
+      <w:pPr>
+        <w:pStyle w:val="Default"/>
+        <w:rPr>
+          <w:color w:val="auto"/>
+          <w:sz w:val="22"/>
+          <w:szCs w:val="22"/>
+        </w:rPr>
+      </w:pPr>
+    </w:p>
+    <w:p>
+      <w:pPr>
+        <w:pStyle w:val="Default"/>
+        <w:rPr>
+          <w:color w:val="auto"/>
+          <w:sz w:val="22"/>
+          <w:szCs w:val="22"/>
+        </w:rPr>
+      </w:pPr>
+      <w:r>
+        <w:rPr>
+          <w:color w:val="auto"/>
+          <w:sz w:val="22"/>
+          <w:szCs w:val="22"/>
+        </w:rPr>
+        <w:t xml:space="preserve">Les signaux internes sont : </w:t>
+      </w:r>
+    </w:p>
+    <w:p>
+      <w:pPr>
+        <w:pStyle w:val="Default"/>
+        <w:numPr>
+          <w:ilvl w:val="0"/>
+          <w:numId w:val="3"/>
+        </w:numPr>
+        <w:rPr>
+          <w:color w:val="auto"/>
+          <w:sz w:val="22"/>
+          <w:szCs w:val="22"/>
+        </w:rPr>
+      </w:pPr>
+      <w:r>
+        <w:rPr>
+          <w:color w:val="auto"/>
+          <w:sz w:val="22"/>
+          <w:szCs w:val="22"/>
+        </w:rPr>
+        <w:t>S_LED_OUT : std_logic_vector (2 downto 0) ;</w:t>
+      </w:r>
+      <w:r>
+        <w:rPr>
+          <w:color w:val="auto"/>
+          <w:sz w:val="22"/>
+          <w:szCs w:val="22"/>
+        </w:rPr>
+        <w:tab/>
+      </w:r>
+      <w:r>
+        <w:rPr>
+          <w:color w:val="auto"/>
+          <w:sz w:val="22"/>
+          <w:szCs w:val="22"/>
+        </w:rPr>
+        <w:sym w:font="Wingdings" w:char="F0E0"/>
+      </w:r>
+      <w:r>
+        <w:rPr>
+          <w:color w:val="auto"/>
+          <w:sz w:val="22"/>
+          <w:szCs w:val="22"/>
+        </w:rPr>
+        <w:t xml:space="preserve"> Signal interne pour LED_OUT</w:t>
+      </w:r>
+    </w:p>
+    <w:p>
+      <w:pPr>
+        <w:pStyle w:val="Default"/>
+        <w:numPr>
+          <w:ilvl w:val="0"/>
+          <w:numId w:val="3"/>
+        </w:numPr>
+        <w:rPr>
+          <w:color w:val="auto"/>
+          <w:sz w:val="22"/>
+          <w:szCs w:val="22"/>
+        </w:rPr>
+      </w:pPr>
+      <w:r>
+        <w:rPr>
+          <w:color w:val="auto"/>
+          <w:sz w:val="22"/>
+          <w:szCs w:val="22"/>
+        </w:rPr>
+        <w:t>Compteur_clignotement : positive :=0 ;</w:t>
+      </w:r>
+      <w:r>
+        <w:rPr>
+          <w:color w:val="auto"/>
+          <w:sz w:val="22"/>
+          <w:szCs w:val="22"/>
+        </w:rPr>
+        <w:tab/>
+      </w:r>
+      <w:r>
+        <w:rPr>
+          <w:color w:val="auto"/>
+          <w:sz w:val="22"/>
+          <w:szCs w:val="22"/>
+        </w:rPr>
+        <w:tab/>
+      </w:r>
+      <w:r>
+        <w:rPr>
+          <w:color w:val="auto"/>
+          <w:sz w:val="22"/>
+          <w:szCs w:val="22"/>
+        </w:rPr>
+        <w:sym w:font="Wingdings" w:char="F0E0"/>
+      </w:r>
+      <w:r>
+        <w:rPr>
+          <w:color w:val="auto"/>
+          <w:sz w:val="22"/>
+          <w:szCs w:val="22"/>
+        </w:rPr>
+        <w:t xml:space="preserve"> Comptage du Nb de clignotement</w:t>
+      </w:r>
+    </w:p>
+    <w:p>
+      <w:pPr>
+        <w:pStyle w:val="Default"/>
+        <w:numPr>
+          <w:ilvl w:val="0"/>
+          <w:numId w:val="3"/>
+        </w:numPr>
+        <w:rPr>
+          <w:color w:val="auto"/>
+          <w:sz w:val="22"/>
+          <w:szCs w:val="22"/>
+        </w:rPr>
+      </w:pPr>
+      <w:r>
+        <w:rPr>
+          <w:color w:val="auto"/>
+          <w:sz w:val="22"/>
+          <w:szCs w:val="22"/>
+        </w:rPr>
+        <w:t>Validation_clignotement : std_logic ;</w:t>
+      </w:r>
+      <w:r>
+        <w:rPr>
+          <w:color w:val="auto"/>
+          <w:sz w:val="22"/>
+          <w:szCs w:val="22"/>
+        </w:rPr>
+        <w:tab/>
+      </w:r>
+      <w:r>
+        <w:rPr>
+          <w:color w:val="auto"/>
+          <w:sz w:val="22"/>
+          <w:szCs w:val="22"/>
+        </w:rPr>
+        <w:tab/>
+      </w:r>
+      <w:r>
+        <w:rPr>
+          <w:color w:val="auto"/>
+          <w:sz w:val="22"/>
+          <w:szCs w:val="22"/>
+        </w:rPr>
+        <w:sym w:font="Wingdings" w:char="F0E0"/>
+      </w:r>
+      <w:r>
+        <w:rPr>
+          <w:color w:val="auto"/>
+          <w:sz w:val="22"/>
+          <w:szCs w:val="22"/>
+        </w:rPr>
+        <w:t xml:space="preserve"> Permet la validation du chgt d’état</w:t>
+      </w:r>
+    </w:p>
+    <w:p>
+      <w:pPr>
+        <w:pStyle w:val="Default"/>
+        <w:rPr>
+          <w:color w:val="auto"/>
+          <w:sz w:val="22"/>
+          <w:szCs w:val="22"/>
+        </w:rPr>
+      </w:pPr>
+    </w:p>
+    <w:p>
+      <w:pPr>
+        <w:pStyle w:val="Default"/>
+        <w:rPr>
+          <w:color w:val="auto"/>
+          <w:sz w:val="22"/>
+          <w:szCs w:val="22"/>
+        </w:rPr>
+      </w:pPr>
+    </w:p>
+    <w:p>
+      <w:pPr>
+        <w:pStyle w:val="Default"/>
+        <w:rPr>
+          <w:b/>
+          <w:color w:val="auto"/>
+          <w:sz w:val="22"/>
+          <w:szCs w:val="22"/>
+        </w:rPr>
+      </w:pPr>
+      <w:r>
+        <w:rPr>
+          <w:b/>
+          <w:sz w:val="22"/>
+          <w:szCs w:val="22"/>
+        </w:rPr>
+        <w:t>7. Ajoutez à votre code VHDL les éléments que vous venez de créer.</w:t>
+      </w:r>
+    </w:p>
+    <w:p>
+      <w:pPr>
+        <w:pStyle w:val="Default"/>
+        <w:rPr>
+          <w:b/>
+          <w:color w:val="auto"/>
+          <w:sz w:val="22"/>
+          <w:szCs w:val="22"/>
+        </w:rPr>
+      </w:pPr>
+    </w:p>
+    <w:p>
+      <w:pPr>
+        <w:pStyle w:val="Default"/>
+        <w:rPr>
+          <w:color w:val="auto"/>
+          <w:sz w:val="22"/>
+          <w:szCs w:val="22"/>
+        </w:rPr>
+      </w:pPr>
+      <w:r>
+        <w:rPr>
+          <w:color w:val="auto"/>
+          <w:sz w:val="22"/>
+          <w:szCs w:val="22"/>
+        </w:rPr>
+        <w:t>Cf. Code complet du projet.</w:t>
+      </w:r>
+    </w:p>
+    <w:p>
+      <w:pPr>
+        <w:pStyle w:val="Default"/>
+        <w:jc w:val="center"/>
+        <w:rPr>
+          <w:b/>
+          <w:color w:val="auto"/>
+          <w:sz w:val="22"/>
+          <w:szCs w:val="22"/>
+        </w:rPr>
+      </w:pPr>
+    </w:p>
+    <w:p>
+      <w:pPr>
+        <w:pStyle w:val="Default"/>
+        <w:jc w:val="center"/>
+        <w:rPr>
+          <w:b/>
+          <w:color w:val="auto"/>
+          <w:sz w:val="22"/>
+          <w:szCs w:val="22"/>
+        </w:rPr>
+      </w:pPr>
+    </w:p>
+    <w:p>
+      <w:pPr>
+        <w:pStyle w:val="Default"/>
+        <w:jc w:val="center"/>
+        <w:rPr>
+          <w:b/>
+          <w:color w:val="auto"/>
+          <w:sz w:val="22"/>
+          <w:szCs w:val="22"/>
+        </w:rPr>
+      </w:pPr>
+    </w:p>
+    <w:p>
+      <w:pPr>
+        <w:pStyle w:val="Default"/>
+        <w:rPr>
+          <w:b/>
+          <w:sz w:val="22"/>
+          <w:szCs w:val="22"/>
+        </w:rPr>
+      </w:pPr>
+      <w:r>
+        <w:rPr>
+          <w:b/>
+          <w:sz w:val="22"/>
+          <w:szCs w:val="22"/>
+        </w:rPr>
+        <w:t>8. Ecrivez un testbench pour tester votre architecture. Vérifiez à la simulation que vous obtenez le résultat attendu.</w:t>
+      </w:r>
+    </w:p>
+    <w:p>
+      <w:pPr>
+        <w:pStyle w:val="Default"/>
+        <w:rPr>
+          <w:b/>
+          <w:color w:val="auto"/>
+          <w:sz w:val="22"/>
+          <w:szCs w:val="22"/>
+        </w:rPr>
+      </w:pPr>
+    </w:p>
+    <w:p>
+      <w:pPr>
+        <w:pStyle w:val="Default"/>
+        <w:rPr>
+          <w:color w:val="auto"/>
+          <w:sz w:val="22"/>
+          <w:szCs w:val="22"/>
+        </w:rPr>
+      </w:pPr>
+      <w:r>
+        <w:rPr>
+          <w:color w:val="auto"/>
+          <w:sz w:val="22"/>
+          <w:szCs w:val="22"/>
+        </w:rPr>
+        <w:t>Validation des signaux resetn et Restart : lorsque l’un des deux signaux est activé, tous les signaux de comptage retours à 0 et la machine d’état revient à l’état initial avec les LEDs en OFF.</w:t>
+      </w:r>
+    </w:p>
+    <w:p>
+      <w:pPr>
+        <w:pStyle w:val="Default"/>
+        <w:rPr>
+          <w:b/>
+          <w:color w:val="auto"/>
+          <w:sz w:val="22"/>
+          <w:szCs w:val="22"/>
+        </w:rPr>
+      </w:pPr>
+      <w:r>
+        <w:rPr>
+          <w:noProof/>
+          <w:lang w:eastAsia="fr-FR"/>
+        </w:rPr>
+        <w:drawing>
+          <wp:inline distT="0" distB="0" distL="0" distR="0" wp14:anchorId="12E5645B" wp14:editId="66D8F08D">
+            <wp:extent cx="5760720" cy="3007995"/>
+            <wp:effectExtent l="0" t="0" r="0" b="1905"/>
+            <wp:docPr id="5" name="Image 5"/>
+            <wp:cNvGraphicFramePr>
+              <a:graphicFrameLocks xmlns:a="http://schemas.openxmlformats.org/drawingml/2006/main" noChangeAspect="1"/>
+            </wp:cNvGraphicFramePr>
+            <a:graphic xmlns:a="http://schemas.openxmlformats.org/drawingml/2006/main">
+              <a:graphicData uri="http://schemas.openxmlformats.org/drawingml/2006/picture">
+                <pic:pic xmlns:pic="http://schemas.openxmlformats.org/drawingml/2006/picture">
+                  <pic:nvPicPr>
+                    <pic:cNvPr id="1" name=""/>
+                    <pic:cNvPicPr/>
+                  </pic:nvPicPr>
+                  <pic:blipFill>
+                    <a:blip r:embed="rId10"/>
+                    <a:stretch>
+                      <a:fillRect/>
+                    </a:stretch>
+                  </pic:blipFill>
+                  <pic:spPr>
+                    <a:xfrm>
+                      <a:off x="0" y="0"/>
+                      <a:ext cx="5760720" cy="3007995"/>
+                    </a:xfrm>
+                    <a:prstGeom prst="rect">
+                      <a:avLst/>
+                    </a:prstGeom>
+                  </pic:spPr>
+                </pic:pic>
+              </a:graphicData>
+            </a:graphic>
+          </wp:inline>
+        </w:drawing>
+      </w:r>
+    </w:p>
+    <w:p>
+      <w:pPr>
+        <w:pStyle w:val="Default"/>
+        <w:rPr>
+          <w:b/>
+          <w:color w:val="auto"/>
+          <w:sz w:val="22"/>
+          <w:szCs w:val="22"/>
+        </w:rPr>
+      </w:pPr>
+    </w:p>
+    <w:p>
+      <w:pPr>
+        <w:pStyle w:val="Default"/>
+        <w:rPr>
+          <w:color w:val="auto"/>
+          <w:sz w:val="22"/>
+          <w:szCs w:val="22"/>
+        </w:rPr>
+      </w:pPr>
+    </w:p>
+    <w:p>
+      <w:pPr>
+        <w:pStyle w:val="Default"/>
+        <w:rPr>
+          <w:color w:val="auto"/>
+          <w:sz w:val="22"/>
+          <w:szCs w:val="22"/>
+        </w:rPr>
+      </w:pPr>
+    </w:p>
+    <w:p>
+      <w:pPr>
+        <w:pStyle w:val="Default"/>
+        <w:rPr>
+          <w:color w:val="auto"/>
+          <w:sz w:val="22"/>
+          <w:szCs w:val="22"/>
+        </w:rPr>
+      </w:pPr>
+    </w:p>
+    <w:p>
+      <w:pPr>
+        <w:pStyle w:val="Default"/>
+        <w:rPr>
+          <w:color w:val="auto"/>
+          <w:sz w:val="22"/>
+          <w:szCs w:val="22"/>
+        </w:rPr>
+      </w:pPr>
+    </w:p>
+    <w:p>
+      <w:pPr>
+        <w:pStyle w:val="Default"/>
+        <w:rPr>
+          <w:color w:val="auto"/>
+          <w:sz w:val="22"/>
+          <w:szCs w:val="22"/>
+        </w:rPr>
+      </w:pPr>
+    </w:p>
+    <w:p>
+      <w:pPr>
+        <w:pStyle w:val="Default"/>
+        <w:rPr>
+          <w:color w:val="auto"/>
+          <w:sz w:val="22"/>
+          <w:szCs w:val="22"/>
+        </w:rPr>
+      </w:pPr>
+    </w:p>
+    <w:p>
+      <w:pPr>
+        <w:pStyle w:val="Default"/>
+        <w:rPr>
+          <w:color w:val="auto"/>
+          <w:sz w:val="22"/>
+          <w:szCs w:val="22"/>
+        </w:rPr>
+      </w:pPr>
+      <w:r>
+        <w:rPr>
+          <w:color w:val="auto"/>
+          <w:sz w:val="22"/>
+          <w:szCs w:val="22"/>
+        </w:rPr>
+        <w:lastRenderedPageBreak/>
+        <w:t>Validation de la machine d’état</w:t>
+      </w:r>
+      <w:r>
+        <w:rPr>
+          <w:color w:val="auto"/>
+          <w:sz w:val="22"/>
+          <w:szCs w:val="22"/>
+        </w:rPr>
+        <w:t xml:space="preserve"> : Ici, on voit bien qu’on suit le chemin de notre machine à savoir </w:t>
+      </w:r>
+    </w:p>
+    <w:p>
+      <w:pPr>
+        <w:pStyle w:val="Default"/>
+        <w:rPr>
+          <w:color w:val="auto"/>
+          <w:sz w:val="22"/>
+          <w:szCs w:val="22"/>
+        </w:rPr>
+      </w:pPr>
+      <w:proofErr w:type="spellStart"/>
+      <w:r>
+        <w:rPr>
+          <w:color w:val="auto"/>
+          <w:sz w:val="22"/>
+          <w:szCs w:val="22"/>
+        </w:rPr>
+        <w:t>Etat_Init</w:t>
+      </w:r>
+      <w:proofErr w:type="spellEnd"/>
+      <w:r>
+        <w:rPr>
+          <w:color w:val="auto"/>
+          <w:sz w:val="22"/>
+          <w:szCs w:val="22"/>
+        </w:rPr>
+        <w:t xml:space="preserve"> </w:t>
+      </w:r>
+      <w:r>
+        <w:rPr>
+          <w:color w:val="auto"/>
+          <w:sz w:val="22"/>
+          <w:szCs w:val="22"/>
+        </w:rPr>
+        <w:sym w:font="Wingdings" w:char="F0E0"/>
+      </w:r>
+      <w:r>
+        <w:rPr>
+          <w:color w:val="auto"/>
+          <w:sz w:val="22"/>
+          <w:szCs w:val="22"/>
+        </w:rPr>
+        <w:t xml:space="preserve"> </w:t>
+      </w:r>
+      <w:proofErr w:type="spellStart"/>
+      <w:r>
+        <w:rPr>
+          <w:color w:val="auto"/>
+          <w:sz w:val="22"/>
+          <w:szCs w:val="22"/>
+        </w:rPr>
+        <w:t>Etat_Rouge</w:t>
+      </w:r>
+      <w:proofErr w:type="spellEnd"/>
+      <w:r>
+        <w:rPr>
+          <w:color w:val="auto"/>
+          <w:sz w:val="22"/>
+          <w:szCs w:val="22"/>
+        </w:rPr>
+        <w:t xml:space="preserve"> </w:t>
+      </w:r>
+      <w:r>
+        <w:rPr>
+          <w:color w:val="auto"/>
+          <w:sz w:val="22"/>
+          <w:szCs w:val="22"/>
+        </w:rPr>
+        <w:sym w:font="Wingdings" w:char="F0E0"/>
+      </w:r>
+      <w:r>
+        <w:rPr>
+          <w:color w:val="auto"/>
+          <w:sz w:val="22"/>
+          <w:szCs w:val="22"/>
+        </w:rPr>
+        <w:t xml:space="preserve"> </w:t>
+      </w:r>
+      <w:proofErr w:type="spellStart"/>
+      <w:r>
+        <w:rPr>
+          <w:color w:val="auto"/>
+          <w:sz w:val="22"/>
+          <w:szCs w:val="22"/>
+        </w:rPr>
+        <w:t>Etat_Bleu</w:t>
+      </w:r>
+      <w:proofErr w:type="spellEnd"/>
+      <w:r>
+        <w:rPr>
+          <w:color w:val="auto"/>
+          <w:sz w:val="22"/>
+          <w:szCs w:val="22"/>
+        </w:rPr>
+        <w:t xml:space="preserve"> </w:t>
+      </w:r>
+      <w:r>
+        <w:rPr>
+          <w:color w:val="auto"/>
+          <w:sz w:val="22"/>
+          <w:szCs w:val="22"/>
+        </w:rPr>
+        <w:sym w:font="Wingdings" w:char="F0E0"/>
+      </w:r>
+      <w:r>
+        <w:rPr>
+          <w:color w:val="auto"/>
+          <w:sz w:val="22"/>
+          <w:szCs w:val="22"/>
+        </w:rPr>
+        <w:t xml:space="preserve"> </w:t>
+      </w:r>
+      <w:proofErr w:type="spellStart"/>
+      <w:r>
+        <w:rPr>
+          <w:color w:val="auto"/>
+          <w:sz w:val="22"/>
+          <w:szCs w:val="22"/>
+        </w:rPr>
+        <w:t>Etat_Vert</w:t>
+      </w:r>
+      <w:proofErr w:type="spellEnd"/>
+      <w:r>
+        <w:rPr>
+          <w:color w:val="auto"/>
+          <w:sz w:val="22"/>
+          <w:szCs w:val="22"/>
+        </w:rPr>
+        <w:t xml:space="preserve"> puis on revient à </w:t>
+      </w:r>
+      <w:proofErr w:type="spellStart"/>
+      <w:r>
+        <w:rPr>
+          <w:color w:val="auto"/>
+          <w:sz w:val="22"/>
+          <w:szCs w:val="22"/>
+        </w:rPr>
+        <w:t>Etat_Rouge</w:t>
+      </w:r>
+      <w:proofErr w:type="spellEnd"/>
+      <w:r>
+        <w:rPr>
+          <w:color w:val="auto"/>
+          <w:sz w:val="22"/>
+          <w:szCs w:val="22"/>
+        </w:rPr>
+        <w:t xml:space="preserve"> car aucun restart n’est activé. </w:t>
+      </w:r>
+    </w:p>
+    <w:p>
+      <w:pPr>
+        <w:pStyle w:val="Default"/>
+        <w:rPr>
+          <w:b/>
+          <w:color w:val="auto"/>
+          <w:sz w:val="22"/>
+          <w:szCs w:val="22"/>
+        </w:rPr>
+      </w:pPr>
+      <w:r>
+        <w:rPr>
+          <w:noProof/>
+          <w:lang w:eastAsia="fr-FR"/>
+        </w:rPr>
+        <w:drawing>
+          <wp:inline distT="0" distB="0" distL="0" distR="0" wp14:anchorId="4DC769A4" wp14:editId="5526B9F9">
+            <wp:extent cx="5760720" cy="3025140"/>
+            <wp:effectExtent l="0" t="0" r="0" b="3810"/>
+            <wp:docPr id="6" name="Image 6"/>
+            <wp:cNvGraphicFramePr>
+              <a:graphicFrameLocks xmlns:a="http://schemas.openxmlformats.org/drawingml/2006/main" noChangeAspect="1"/>
+            </wp:cNvGraphicFramePr>
+            <a:graphic xmlns:a="http://schemas.openxmlformats.org/drawingml/2006/main">
+              <a:graphicData uri="http://schemas.openxmlformats.org/drawingml/2006/picture">
+                <pic:pic xmlns:pic="http://schemas.openxmlformats.org/drawingml/2006/picture">
+                  <pic:nvPicPr>
+                    <pic:cNvPr id="1" name=""/>
+                    <pic:cNvPicPr/>
+                  </pic:nvPicPr>
+                  <pic:blipFill>
+                    <a:blip r:embed="rId11"/>
+                    <a:stretch>
+                      <a:fillRect/>
+                    </a:stretch>
+                  </pic:blipFill>
+                  <pic:spPr>
+                    <a:xfrm>
+                      <a:off x="0" y="0"/>
+                      <a:ext cx="5760720" cy="3025140"/>
+                    </a:xfrm>
+                    <a:prstGeom prst="rect">
+                      <a:avLst/>
+                    </a:prstGeom>
+                  </pic:spPr>
+                </pic:pic>
+              </a:graphicData>
+            </a:graphic>
+          </wp:inline>
+        </w:drawing>
+      </w:r>
+    </w:p>
+    <w:p>
+      <w:pPr>
+        <w:pStyle w:val="Default"/>
+        <w:rPr>
+          <w:b/>
+          <w:color w:val="auto"/>
+          <w:sz w:val="22"/>
+          <w:szCs w:val="22"/>
+        </w:rPr>
+      </w:pPr>
+    </w:p>
+    <w:p>
+      <w:pPr>
+        <w:pStyle w:val="Default"/>
+        <w:rPr>
+          <w:b/>
+          <w:color w:val="auto"/>
+          <w:sz w:val="22"/>
+          <w:szCs w:val="22"/>
+        </w:rPr>
+      </w:pPr>
+    </w:p>
+    <w:p>
+      <w:pPr>
+        <w:pStyle w:val="Default"/>
+        <w:rPr>
+          <w:b/>
+          <w:sz w:val="22"/>
+          <w:szCs w:val="22"/>
+        </w:rPr>
+      </w:pPr>
+      <w:r>
+        <w:rPr>
+          <w:b/>
+          <w:sz w:val="22"/>
+          <w:szCs w:val="22"/>
+        </w:rPr>
+        <w:t>9. Exécutez la synthèse et relevez les ressources utilisées (y compris la FSM). Sur la schématique, identifiez où se situe votre compteur de cycle.</w:t>
+      </w:r>
+    </w:p>
+    <w:p>
+      <w:pPr>
+        <w:pStyle w:val="Default"/>
+        <w:rPr>
+          <w:b/>
+          <w:sz w:val="22"/>
+          <w:szCs w:val="22"/>
+        </w:rPr>
+      </w:pPr>
+    </w:p>
+    <w:p>
+      <w:pPr>
+        <w:pStyle w:val="Default"/>
+        <w:rPr>
+          <w:sz w:val="22"/>
+          <w:szCs w:val="22"/>
+        </w:rPr>
+      </w:pPr>
+      <w:r>
+        <w:rPr>
+          <w:sz w:val="22"/>
+          <w:szCs w:val="22"/>
+        </w:rPr>
+        <w:t xml:space="preserve">Dans le fichier : </w:t>
+      </w:r>
+      <w:proofErr w:type="spellStart"/>
+      <w:r>
+        <w:rPr>
+          <w:sz w:val="22"/>
+          <w:szCs w:val="22"/>
+        </w:rPr>
+        <w:t>Synthesis_report</w:t>
+      </w:r>
+      <w:proofErr w:type="spellEnd"/>
+      <w:r>
+        <w:rPr>
+          <w:sz w:val="22"/>
+          <w:szCs w:val="22"/>
+        </w:rPr>
+        <w:t xml:space="preserve">, on retrouve : </w:t>
+      </w:r>
+    </w:p>
+    <w:p>
+      <w:pPr>
+        <w:pStyle w:val="Default"/>
+        <w:rPr>
+          <w:sz w:val="22"/>
+          <w:szCs w:val="22"/>
+        </w:rPr>
+      </w:pPr>
+    </w:p>
+    <w:p>
+      <w:pPr>
+        <w:pStyle w:val="Default"/>
+        <w:numPr>
+          <w:ilvl w:val="0"/>
+          <w:numId w:val="3"/>
+        </w:numPr>
+        <w:rPr>
+          <w:color w:val="auto"/>
+          <w:sz w:val="22"/>
+          <w:szCs w:val="22"/>
+        </w:rPr>
+      </w:pPr>
+      <w:r>
+        <w:rPr>
+          <w:sz w:val="22"/>
+          <w:szCs w:val="22"/>
+        </w:rPr>
+        <w:t>La description de notre machine d’état </w:t>
+      </w:r>
+    </w:p>
+    <w:p>
+      <w:pPr>
+        <w:pStyle w:val="Default"/>
+        <w:rPr>
+          <w:color w:val="auto"/>
+          <w:sz w:val="22"/>
+          <w:szCs w:val="22"/>
+        </w:rPr>
+      </w:pPr>
+    </w:p>
+    <w:p>
+      <w:pPr>
+        <w:pStyle w:val="Default"/>
+        <w:jc w:val="center"/>
+        <w:rPr>
+          <w:color w:val="auto"/>
+          <w:sz w:val="22"/>
+          <w:szCs w:val="22"/>
+        </w:rPr>
+      </w:pPr>
+      <w:r>
+        <w:rPr>
+          <w:noProof/>
+          <w:lang w:eastAsia="fr-FR"/>
+        </w:rPr>
+        <w:drawing>
+          <wp:inline distT="0" distB="0" distL="0" distR="0" wp14:anchorId="57C432DF" wp14:editId="0BFE409C">
+            <wp:extent cx="5029200" cy="925235"/>
+            <wp:effectExtent l="0" t="0" r="0" b="8255"/>
+            <wp:docPr id="10" name="Image 10"/>
+            <wp:cNvGraphicFramePr>
+              <a:graphicFrameLocks xmlns:a="http://schemas.openxmlformats.org/drawingml/2006/main" noChangeAspect="1"/>
+            </wp:cNvGraphicFramePr>
+            <a:graphic xmlns:a="http://schemas.openxmlformats.org/drawingml/2006/main">
+              <a:graphicData uri="http://schemas.openxmlformats.org/drawingml/2006/picture">
+                <pic:pic xmlns:pic="http://schemas.openxmlformats.org/drawingml/2006/picture">
+                  <pic:nvPicPr>
+                    <pic:cNvPr id="1" name=""/>
+                    <pic:cNvPicPr/>
+                  </pic:nvPicPr>
+                  <pic:blipFill>
+                    <a:blip r:embed="rId12"/>
+                    <a:stretch>
+                      <a:fillRect/>
+                    </a:stretch>
+                  </pic:blipFill>
+                  <pic:spPr>
+                    <a:xfrm>
+                      <a:off x="0" y="0"/>
+                      <a:ext cx="5073045" cy="933301"/>
+                    </a:xfrm>
+                    <a:prstGeom prst="rect">
+                      <a:avLst/>
+                    </a:prstGeom>
+                  </pic:spPr>
+                </pic:pic>
+              </a:graphicData>
+            </a:graphic>
+          </wp:inline>
+        </w:drawing>
+      </w:r>
+    </w:p>
+    <w:p>
+      <w:pPr>
+        <w:pStyle w:val="Default"/>
+        <w:jc w:val="center"/>
+        <w:rPr>
+          <w:color w:val="auto"/>
+          <w:sz w:val="22"/>
+          <w:szCs w:val="22"/>
+        </w:rPr>
+      </w:pPr>
+    </w:p>
+    <w:p>
+      <w:pPr>
+        <w:pStyle w:val="Paragraphedeliste"/>
+        <w:numPr>
+          <w:ilvl w:val="0"/>
+          <w:numId w:val="3"/>
+        </w:numPr>
+      </w:pPr>
+      <w:r>
+        <w:t>Les composants qui permettent de constituer notre schéma RTL</w:t>
+      </w:r>
+    </w:p>
+    <w:p>
+      <w:pPr>
+        <w:jc w:val="center"/>
+      </w:pPr>
+      <w:r>
+        <w:rPr>
+          <w:noProof/>
+          <w:lang w:eastAsia="fr-FR"/>
+        </w:rPr>
+        <w:drawing>
+          <wp:inline distT="0" distB="0" distL="0" distR="0" wp14:anchorId="1C02035F" wp14:editId="2B4C3D8E">
+            <wp:extent cx="4191000" cy="2297824"/>
+            <wp:effectExtent l="0" t="0" r="0" b="7620"/>
+            <wp:docPr id="11" name="Image 11"/>
+            <wp:cNvGraphicFramePr>
+              <a:graphicFrameLocks xmlns:a="http://schemas.openxmlformats.org/drawingml/2006/main" noChangeAspect="1"/>
+            </wp:cNvGraphicFramePr>
+            <a:graphic xmlns:a="http://schemas.openxmlformats.org/drawingml/2006/main">
+              <a:graphicData uri="http://schemas.openxmlformats.org/drawingml/2006/picture">
+                <pic:pic xmlns:pic="http://schemas.openxmlformats.org/drawingml/2006/picture">
+                  <pic:nvPicPr>
+                    <pic:cNvPr id="1" name=""/>
+                    <pic:cNvPicPr/>
+                  </pic:nvPicPr>
+                  <pic:blipFill>
+                    <a:blip r:embed="rId13"/>
+                    <a:stretch>
+                      <a:fillRect/>
+                    </a:stretch>
+                  </pic:blipFill>
+                  <pic:spPr>
+                    <a:xfrm>
+                      <a:off x="0" y="0"/>
+                      <a:ext cx="4202950" cy="2304376"/>
+                    </a:xfrm>
+                    <a:prstGeom prst="rect">
+                      <a:avLst/>
+                    </a:prstGeom>
+                  </pic:spPr>
+                </pic:pic>
+              </a:graphicData>
+            </a:graphic>
+          </wp:inline>
+        </w:drawing>
+      </w:r>
+    </w:p>
+    <w:p>
+      <w:r>
+        <w:lastRenderedPageBreak/>
+        <w:t xml:space="preserve">Le schematic est le suivant : </w:t>
+      </w:r>
+    </w:p>
+    <w:p/>
+    <w:p>
+      <w:r>
+        <w:rPr>
+          <w:noProof/>
+          <w:lang w:eastAsia="fr-FR"/>
+        </w:rPr>
+        <w:drawing>
+          <wp:inline distT="0" distB="0" distL="0" distR="0">
+            <wp:extent cx="5753100" cy="1409700"/>
+            <wp:effectExtent l="0" t="0" r="0" b="0"/>
+            <wp:docPr id="12" name="Image 12"/>
+            <wp:cNvGraphicFramePr>
+              <a:graphicFrameLocks xmlns:a="http://schemas.openxmlformats.org/drawingml/2006/main" noChangeAspect="1"/>
+            </wp:cNvGraphicFramePr>
+            <a:graphic xmlns:a="http://schemas.openxmlformats.org/drawingml/2006/main">
+              <a:graphicData uri="http://schemas.openxmlformats.org/drawingml/2006/picture">
+                <pic:pic xmlns:pic="http://schemas.openxmlformats.org/drawingml/2006/picture">
+                  <pic:nvPicPr>
+                    <pic:cNvPr id="0" name="Picture 1"/>
+                    <pic:cNvPicPr>
+                      <a:picLocks noChangeAspect="1" noChangeArrowheads="1"/>
+                    </pic:cNvPicPr>
+                  </pic:nvPicPr>
+                  <pic:blipFill>
+                    <a:blip r:embed="rId14">
+                      <a:extLst>
+                        <a:ext uri="{28A0092B-C50C-407E-A947-70E740481C1C}">
+                          <a14:useLocalDpi xmlns:a14="http://schemas.microsoft.com/office/drawing/2010/main" val="0"/>
+                        </a:ext>
+                      </a:extLst>
+                    </a:blip>
+                    <a:srcRect/>
+                    <a:stretch>
+                      <a:fillRect/>
+                    </a:stretch>
+                  </pic:blipFill>
+                  <pic:spPr bwMode="auto">
+                    <a:xfrm>
+                      <a:off x="0" y="0"/>
+                      <a:ext cx="5753100" cy="1409700"/>
+                    </a:xfrm>
+                    <a:prstGeom prst="rect">
+                      <a:avLst/>
+                    </a:prstGeom>
+                    <a:noFill/>
+                    <a:ln>
+                      <a:noFill/>
+                    </a:ln>
+                  </pic:spPr>
+                </pic:pic>
+              </a:graphicData>
+            </a:graphic>
+          </wp:inline>
+        </w:drawing>
+      </w:r>
+    </w:p>
+    <w:p>
+      <w:r>
+        <w:t>En rouge on repère notre Counter_unit module et en orange le compteur qui nous permet de gérer le comptage du clignotement.</w:t>
+      </w:r>
+    </w:p>
+    <w:p/>
+    <w:p>
+      <w:pPr>
+        <w:rPr>
+          <w:b/>
+        </w:rPr>
+      </w:pPr>
+      <w:r>
+        <w:rPr>
+          <w:b/>
+        </w:rPr>
+        <w:t>10. Modifiez le fichier de contraintes pour connecter vos entrées / sorties du système avec les broches de la carte. Réglez l’horloge pour que sa fréquence soit à 100MHz.</w:t>
+      </w:r>
+    </w:p>
+    <w:p>
+      <w:r>
+        <w:t xml:space="preserve">Dans le fichier de contrainte : </w:t>
+      </w:r>
+    </w:p>
+    <w:p>
+      <w:pPr>
+        <w:pStyle w:val="Paragraphedeliste"/>
+        <w:numPr>
+          <w:ilvl w:val="0"/>
+          <w:numId w:val="3"/>
+        </w:numPr>
+      </w:pPr>
+      <w:r>
+        <w:t>btn[0]</w:t>
+      </w:r>
+      <w:r>
+        <w:t xml:space="preserve"> sera affecté au signal resetn</w:t>
+      </w:r>
+    </w:p>
+    <w:p>
+      <w:pPr>
+        <w:pStyle w:val="Paragraphedeliste"/>
+        <w:numPr>
+          <w:ilvl w:val="0"/>
+          <w:numId w:val="3"/>
+        </w:numPr>
+      </w:pPr>
+      <w:r>
+        <w:t>btn[1]</w:t>
+      </w:r>
+      <w:r>
+        <w:t xml:space="preserve"> sera affecté au signal Restart</w:t>
+      </w:r>
+    </w:p>
+    <w:p>
+      <w:pPr>
+        <w:pStyle w:val="Paragraphedeliste"/>
+        <w:numPr>
+          <w:ilvl w:val="0"/>
+          <w:numId w:val="3"/>
+        </w:numPr>
+      </w:pPr>
+      <w:r>
+        <w:t>led0</w:t>
+      </w:r>
+      <w:r>
+        <w:t>_b</w:t>
+      </w:r>
+      <w:r>
+        <w:t xml:space="preserve"> sera affecté au signal LED_OUT[2]</w:t>
+      </w:r>
+    </w:p>
+    <w:p>
+      <w:pPr>
+        <w:pStyle w:val="Paragraphedeliste"/>
+        <w:numPr>
+          <w:ilvl w:val="0"/>
+          <w:numId w:val="3"/>
+        </w:numPr>
+      </w:pPr>
+      <w:r>
+        <w:t>led0</w:t>
+      </w:r>
+      <w:r>
+        <w:t>_g</w:t>
+      </w:r>
+      <w:r>
+        <w:t xml:space="preserve"> sera affecté au signal</w:t>
+      </w:r>
+      <w:r>
+        <w:t xml:space="preserve"> </w:t>
+      </w:r>
+      <w:r>
+        <w:t>LED_OUT[1]</w:t>
+      </w:r>
+    </w:p>
+    <w:p>
+      <w:pPr>
+        <w:pStyle w:val="Paragraphedeliste"/>
+        <w:numPr>
+          <w:ilvl w:val="0"/>
+          <w:numId w:val="3"/>
+        </w:numPr>
+      </w:pPr>
+      <w:r>
+        <w:t>led0_r sera affecté au signal</w:t>
+      </w:r>
+      <w:r>
+        <w:t xml:space="preserve"> </w:t>
+      </w:r>
+      <w:r>
+        <w:t>LED_OUT[0]</w:t>
+      </w:r>
+    </w:p>
+    <w:p>
+      <w:r>
+        <w:t>I</w:t>
+      </w:r>
+      <w:r>
+        <w:t xml:space="preserve">l faut également modifier </w:t>
+      </w:r>
+      <w:r>
+        <w:t xml:space="preserve">le PL System Clock de la façon suivante : </w:t>
+      </w:r>
+    </w:p>
+    <w:p>
+      <w:r>
+        <w:rPr>
+          <w:noProof/>
+          <w:lang w:eastAsia="fr-FR"/>
+        </w:rPr>
+        <w:drawing>
+          <wp:inline distT="0" distB="0" distL="0" distR="0" wp14:anchorId="0F19993D" wp14:editId="7E7758EB">
+            <wp:extent cx="5760720" cy="666115"/>
+            <wp:effectExtent l="0" t="0" r="0" b="635"/>
+            <wp:docPr id="13" name="Image 13"/>
+            <wp:cNvGraphicFramePr>
+              <a:graphicFrameLocks xmlns:a="http://schemas.openxmlformats.org/drawingml/2006/main" noChangeAspect="1"/>
+            </wp:cNvGraphicFramePr>
+            <a:graphic xmlns:a="http://schemas.openxmlformats.org/drawingml/2006/main">
+              <a:graphicData uri="http://schemas.openxmlformats.org/drawingml/2006/picture">
+                <pic:pic xmlns:pic="http://schemas.openxmlformats.org/drawingml/2006/picture">
+                  <pic:nvPicPr>
+                    <pic:cNvPr id="1" name=""/>
+                    <pic:cNvPicPr/>
+                  </pic:nvPicPr>
+                  <pic:blipFill>
+                    <a:blip r:embed="rId15"/>
+                    <a:stretch>
+                      <a:fillRect/>
+                    </a:stretch>
+                  </pic:blipFill>
+                  <pic:spPr>
+                    <a:xfrm>
+                      <a:off x="0" y="0"/>
+                      <a:ext cx="5760720" cy="666115"/>
+                    </a:xfrm>
+                    <a:prstGeom prst="rect">
+                      <a:avLst/>
+                    </a:prstGeom>
+                  </pic:spPr>
+                </pic:pic>
+              </a:graphicData>
+            </a:graphic>
+          </wp:inline>
+        </w:drawing>
+      </w:r>
+    </w:p>
+    <w:p>
+      <w:pPr>
+        <w:rPr>
+          <w:b/>
+        </w:rPr>
+      </w:pPr>
+      <w:r>
+        <w:rPr>
+          <w:b/>
+        </w:rPr>
+        <w:t xml:space="preserve">11. Lancez l’implémentation puis étudiez le rapport de timing (vérifiez les violations de set up et de </w:t>
+      </w:r>
+      <w:proofErr w:type="spellStart"/>
+      <w:r>
+        <w:rPr>
+          <w:b/>
+        </w:rPr>
+        <w:t>hold</w:t>
+      </w:r>
+      <w:proofErr w:type="spellEnd"/>
+      <w:r>
+        <w:rPr>
+          <w:b/>
+        </w:rPr>
+        <w:t xml:space="preserve"> et identifiez le chemin critique).</w:t>
+      </w:r>
+    </w:p>
+    <w:p>
+      <w:pPr>
+        <w:jc w:val="center"/>
+      </w:pPr>
+      <w:r>
+        <w:rPr>
+          <w:noProof/>
+          <w:lang w:eastAsia="fr-FR"/>
+        </w:rPr>
+        <w:drawing>
+          <wp:inline distT="0" distB="0" distL="0" distR="0" wp14:anchorId="5DE77F89" wp14:editId="080924E2">
+            <wp:extent cx="4210050" cy="856211"/>
+            <wp:effectExtent l="0" t="0" r="0" b="1270"/>
+            <wp:docPr id="14" name="Image 14"/>
+            <wp:cNvGraphicFramePr>
+              <a:graphicFrameLocks xmlns:a="http://schemas.openxmlformats.org/drawingml/2006/main" noChangeAspect="1"/>
+            </wp:cNvGraphicFramePr>
+            <a:graphic xmlns:a="http://schemas.openxmlformats.org/drawingml/2006/main">
+              <a:graphicData uri="http://schemas.openxmlformats.org/drawingml/2006/picture">
+                <pic:pic xmlns:pic="http://schemas.openxmlformats.org/drawingml/2006/picture">
+                  <pic:nvPicPr>
+                    <pic:cNvPr id="1" name=""/>
+                    <pic:cNvPicPr/>
+                  </pic:nvPicPr>
+                  <pic:blipFill>
+                    <a:blip r:embed="rId16"/>
+                    <a:stretch>
+                      <a:fillRect/>
+                    </a:stretch>
+                  </pic:blipFill>
+                  <pic:spPr>
+                    <a:xfrm>
+                      <a:off x="0" y="0"/>
+                      <a:ext cx="4255422" cy="865438"/>
+                    </a:xfrm>
+                    <a:prstGeom prst="rect">
+                      <a:avLst/>
+                    </a:prstGeom>
+                  </pic:spPr>
+                </pic:pic>
+              </a:graphicData>
+            </a:graphic>
+          </wp:inline>
+        </w:drawing>
+      </w:r>
+    </w:p>
+    <w:p>
+      <w:pPr>
+        <w:jc w:val="center"/>
+      </w:pPr>
+      <w:r>
+        <w:rPr>
+          <w:noProof/>
+          <w:lang w:eastAsia="fr-FR"/>
+        </w:rPr>
+        <w:drawing>
+          <wp:inline distT="0" distB="0" distL="0" distR="0" wp14:anchorId="6D37A05B" wp14:editId="7F89E42A">
+            <wp:extent cx="5760720" cy="1095375"/>
+            <wp:effectExtent l="0" t="0" r="0" b="9525"/>
+            <wp:docPr id="15" name="Image 15"/>
+            <wp:cNvGraphicFramePr>
+              <a:graphicFrameLocks xmlns:a="http://schemas.openxmlformats.org/drawingml/2006/main" noChangeAspect="1"/>
+            </wp:cNvGraphicFramePr>
+            <a:graphic xmlns:a="http://schemas.openxmlformats.org/drawingml/2006/main">
+              <a:graphicData uri="http://schemas.openxmlformats.org/drawingml/2006/picture">
+                <pic:pic xmlns:pic="http://schemas.openxmlformats.org/drawingml/2006/picture">
+                  <pic:nvPicPr>
+                    <pic:cNvPr id="1" name=""/>
+                    <pic:cNvPicPr/>
+                  </pic:nvPicPr>
+                  <pic:blipFill>
+                    <a:blip r:embed="rId17"/>
+                    <a:stretch>
+                      <a:fillRect/>
+                    </a:stretch>
+                  </pic:blipFill>
+                  <pic:spPr>
+                    <a:xfrm>
+                      <a:off x="0" y="0"/>
+                      <a:ext cx="5760720" cy="1095375"/>
+                    </a:xfrm>
+                    <a:prstGeom prst="rect">
+                      <a:avLst/>
+                    </a:prstGeom>
+                  </pic:spPr>
+                </pic:pic>
+              </a:graphicData>
+            </a:graphic>
+          </wp:inline>
+        </w:drawing>
+      </w:r>
+    </w:p>
+    <w:p>
+      <w:r>
+        <w:t xml:space="preserve">Le rapport de </w:t>
+      </w:r>
+      <w:proofErr w:type="spellStart"/>
+      <w:r>
+        <w:t>timming</w:t>
+      </w:r>
+      <w:proofErr w:type="spellEnd"/>
+      <w:r>
+        <w:t xml:space="preserve"> est conforme aux attentes pas de </w:t>
+      </w:r>
+      <w:proofErr w:type="spellStart"/>
+      <w:r>
+        <w:t>Slack</w:t>
+      </w:r>
+      <w:proofErr w:type="spellEnd"/>
+      <w:r>
+        <w:t xml:space="preserve"> (THS et TNS) donc pas de métastabilité sur notre système.</w:t>
+      </w:r>
+    </w:p>
+    <w:p>
+      <w:r>
+        <w:lastRenderedPageBreak/>
+        <w:t xml:space="preserve">Le chemin critique est le suivant : </w:t>
+      </w:r>
+    </w:p>
+    <w:p>
+      <w:pPr>
+        <w:jc w:val="center"/>
+      </w:pPr>
+      <w:r>
+        <w:rPr>
+          <w:noProof/>
+          <w:lang w:eastAsia="fr-FR"/>
+        </w:rPr>
+        <w:drawing>
+          <wp:inline distT="0" distB="0" distL="0" distR="0" wp14:anchorId="7D35B04C" wp14:editId="61F9CD58">
+            <wp:extent cx="5760720" cy="1374775"/>
+            <wp:effectExtent l="0" t="0" r="0" b="0"/>
+            <wp:docPr id="16" name="Image 16"/>
+            <wp:cNvGraphicFramePr>
+              <a:graphicFrameLocks xmlns:a="http://schemas.openxmlformats.org/drawingml/2006/main" noChangeAspect="1"/>
+            </wp:cNvGraphicFramePr>
+            <a:graphic xmlns:a="http://schemas.openxmlformats.org/drawingml/2006/main">
+              <a:graphicData uri="http://schemas.openxmlformats.org/drawingml/2006/picture">
+                <pic:pic xmlns:pic="http://schemas.openxmlformats.org/drawingml/2006/picture">
+                  <pic:nvPicPr>
+                    <pic:cNvPr id="1" name=""/>
+                    <pic:cNvPicPr/>
+                  </pic:nvPicPr>
+                  <pic:blipFill>
+                    <a:blip r:embed="rId18"/>
+                    <a:stretch>
+                      <a:fillRect/>
+                    </a:stretch>
+                  </pic:blipFill>
+                  <pic:spPr>
+                    <a:xfrm>
+                      <a:off x="0" y="0"/>
+                      <a:ext cx="5760720" cy="1374775"/>
+                    </a:xfrm>
+                    <a:prstGeom prst="rect">
+                      <a:avLst/>
+                    </a:prstGeom>
+                  </pic:spPr>
+                </pic:pic>
+              </a:graphicData>
+            </a:graphic>
+          </wp:inline>
+        </w:drawing>
+      </w:r>
+    </w:p>
+    <w:p>
+      <w:pPr>
+        <w:jc w:val="center"/>
+      </w:pPr>
+    </w:p>
+    <w:p>
+      <w:pPr>
+        <w:rPr>
+          <w:b/>
+        </w:rPr>
+      </w:pPr>
+      <w:r>
+        <w:rPr>
+          <w:b/>
+        </w:rPr>
+        <w:t xml:space="preserve">12. Générez le </w:t>
+      </w:r>
+      <w:proofErr w:type="spellStart"/>
+      <w:r>
+        <w:rPr>
+          <w:b/>
+        </w:rPr>
+        <w:t>bitstream</w:t>
+      </w:r>
+      <w:proofErr w:type="spellEnd"/>
+      <w:r>
+        <w:rPr>
+          <w:b/>
+        </w:rPr>
+        <w:t xml:space="preserve"> pour vérifier le système sur carte.</w:t>
+      </w:r>
+    </w:p>
+    <w:p>
+      <w:r>
+        <w:t xml:space="preserve">Dans un premier temps, un </w:t>
+      </w:r>
+      <w:proofErr w:type="spellStart"/>
+      <w:r>
+        <w:t>bitstream</w:t>
+      </w:r>
+      <w:proofErr w:type="spellEnd"/>
+      <w:r>
+        <w:t xml:space="preserve"> à était généré avec :</w:t>
+      </w:r>
+    </w:p>
+    <w:p>
+      <w:pPr>
+        <w:pStyle w:val="Paragraphedeliste"/>
+        <w:numPr>
+          <w:ilvl w:val="0"/>
+          <w:numId w:val="3"/>
+        </w:numPr>
+      </w:pPr>
+      <w:proofErr w:type="spellStart"/>
+      <w:r>
+        <w:t>generic</w:t>
+      </w:r>
+      <w:proofErr w:type="spellEnd"/>
+      <w:r>
+        <w:t xml:space="preserve"> </w:t>
+      </w:r>
+      <w:proofErr w:type="gramStart"/>
+      <w:r>
+        <w:t>( const</w:t>
+      </w:r>
+      <w:r>
+        <w:t>ant</w:t>
+      </w:r>
+      <w:proofErr w:type="gramEnd"/>
+      <w:r>
+        <w:t xml:space="preserve"> </w:t>
+      </w:r>
+      <w:proofErr w:type="spellStart"/>
+      <w:r>
+        <w:t>Cst</w:t>
+      </w:r>
+      <w:proofErr w:type="spellEnd"/>
+      <w:r>
+        <w:t xml:space="preserve"> : positive := 100000000</w:t>
+      </w:r>
+      <w:r>
+        <w:t>);</w:t>
+      </w:r>
+    </w:p>
+    <w:p>
+      <w:r>
+        <w:t xml:space="preserve">Le fichier </w:t>
+      </w:r>
+      <w:proofErr w:type="spellStart"/>
+      <w:r>
+        <w:t>bitstream</w:t>
+      </w:r>
+      <w:proofErr w:type="spellEnd"/>
+      <w:r>
+        <w:t xml:space="preserve"> est </w:t>
+      </w:r>
+      <w:proofErr w:type="spellStart"/>
+      <w:r>
+        <w:t>dispo</w:t>
+      </w:r>
+      <w:proofErr w:type="spellEnd"/>
+      <w:r>
+        <w:t xml:space="preserve"> au lien : </w:t>
+      </w:r>
+      <w:r>
+        <w:t>TP\TP03\</w:t>
+      </w:r>
+      <w:proofErr w:type="spellStart"/>
+      <w:r>
+        <w:t>Bitstream</w:t>
+      </w:r>
+      <w:proofErr w:type="spellEnd"/>
+      <w:r>
+        <w:t>\</w:t>
+      </w:r>
+      <w:r>
+        <w:rPr>
+          <w:b/>
+        </w:rPr>
+        <w:t>tp_fsm_3secondes.bit</w:t>
+      </w:r>
+    </w:p>
+    <w:p>
+      <w:r>
+        <w:t xml:space="preserve">Pour les besoins de la réalisation de la vidéo, on va régénérer un </w:t>
+      </w:r>
+      <w:proofErr w:type="spellStart"/>
+      <w:r>
+        <w:t>bitstream</w:t>
+      </w:r>
+      <w:proofErr w:type="spellEnd"/>
+      <w:r>
+        <w:t xml:space="preserve"> avec :</w:t>
+      </w:r>
+    </w:p>
+    <w:p>
+      <w:pPr>
+        <w:pStyle w:val="Paragraphedeliste"/>
+        <w:numPr>
+          <w:ilvl w:val="0"/>
+          <w:numId w:val="3"/>
+        </w:numPr>
+      </w:pPr>
+      <w:proofErr w:type="spellStart"/>
+      <w:r>
+        <w:t>generic</w:t>
+      </w:r>
+      <w:proofErr w:type="spellEnd"/>
+      <w:r>
+        <w:t xml:space="preserve"> </w:t>
+      </w:r>
+      <w:proofErr w:type="gramStart"/>
+      <w:r>
+        <w:t>( constant</w:t>
+      </w:r>
+      <w:proofErr w:type="gramEnd"/>
+      <w:r>
+        <w:t xml:space="preserve"> </w:t>
+      </w:r>
+      <w:proofErr w:type="spellStart"/>
+      <w:r>
+        <w:t>Cst</w:t>
+      </w:r>
+      <w:proofErr w:type="spellEnd"/>
+      <w:r>
+        <w:t xml:space="preserve"> : positive := 100000000/3);</w:t>
+      </w:r>
+    </w:p>
+    <w:p>
+      <w:r>
+        <w:t xml:space="preserve">Le fichier </w:t>
+      </w:r>
+      <w:proofErr w:type="spellStart"/>
+      <w:r>
+        <w:t>bitstream</w:t>
+      </w:r>
+      <w:proofErr w:type="spellEnd"/>
+      <w:r>
+        <w:t xml:space="preserve"> est </w:t>
+      </w:r>
+      <w:proofErr w:type="spellStart"/>
+      <w:r>
+        <w:t>dispo</w:t>
+      </w:r>
+      <w:proofErr w:type="spellEnd"/>
+      <w:r>
+        <w:t xml:space="preserve"> au lien : </w:t>
+      </w:r>
+      <w:r>
+        <w:t>TP\TP03\</w:t>
+      </w:r>
+      <w:proofErr w:type="spellStart"/>
+      <w:r>
+        <w:t>Bitstream</w:t>
+      </w:r>
+      <w:proofErr w:type="spellEnd"/>
+      <w:r>
+        <w:t>\</w:t>
+      </w:r>
+      <w:r>
+        <w:rPr>
+          <w:b/>
+        </w:rPr>
+        <w:t>tp_fsm_1seconde.bit</w:t>
+      </w:r>
+    </w:p>
+    <w:p/>
+    <w:p>
       <w:bookmarkStart w:id="0" w:name="_GoBack"/>
       <w:bookmarkEnd w:id="0"/>
     </w:p>
@@ -835,6 +3000,119 @@
     </w:lvl>
   </w:abstractNum>
   <w:abstractNum w:abstractNumId="1">
+    <w:nsid w:val="46892F17"/>
+    <w:multiLevelType w:val="hybridMultilevel"/>
+    <w:tmpl w:val="0CC8B1BE"/>
+    <w:lvl w:ilvl="0" w:tplc="0BA8A046">
+      <w:start w:val="6"/>
+      <w:numFmt w:val="bullet"/>
+      <w:lvlText w:val="-"/>
+      <w:lvlJc w:val="left"/>
+      <w:pPr>
+        <w:ind w:left="1065" w:hanging="360"/>
+      </w:pPr>
+      <w:rPr>
+        <w:rFonts w:ascii="Calibri" w:eastAsiaTheme="minorHAnsi" w:hAnsi="Calibri" w:cs="Calibri" w:hint="default"/>
+      </w:rPr>
+    </w:lvl>
+    <w:lvl w:ilvl="1" w:tplc="040C0003" w:tentative="1">
+      <w:start w:val="1"/>
+      <w:numFmt w:val="bullet"/>
+      <w:lvlText w:val="o"/>
+      <w:lvlJc w:val="left"/>
+      <w:pPr>
+        <w:ind w:left="1785" w:hanging="360"/>
+      </w:pPr>
+      <w:rPr>
+        <w:rFonts w:ascii="Courier New" w:hAnsi="Courier New" w:cs="Courier New" w:hint="default"/>
+      </w:rPr>
+    </w:lvl>
+    <w:lvl w:ilvl="2" w:tplc="040C0005" w:tentative="1">
+      <w:start w:val="1"/>
+      <w:numFmt w:val="bullet"/>
+      <w:lvlText w:val=""/>
+      <w:lvlJc w:val="left"/>
+      <w:pPr>
+        <w:ind w:left="2505" w:hanging="360"/>
+      </w:pPr>
+      <w:rPr>
+        <w:rFonts w:ascii="Wingdings" w:hAnsi="Wingdings" w:hint="default"/>
+      </w:rPr>
+    </w:lvl>
+    <w:lvl w:ilvl="3" w:tplc="040C0001" w:tentative="1">
+      <w:start w:val="1"/>
+      <w:numFmt w:val="bullet"/>
+      <w:lvlText w:val=""/>
+      <w:lvlJc w:val="left"/>
+      <w:pPr>
+        <w:ind w:left="3225" w:hanging="360"/>
+      </w:pPr>
+      <w:rPr>
+        <w:rFonts w:ascii="Symbol" w:hAnsi="Symbol" w:hint="default"/>
+      </w:rPr>
+    </w:lvl>
+    <w:lvl w:ilvl="4" w:tplc="040C0003" w:tentative="1">
+      <w:start w:val="1"/>
+      <w:numFmt w:val="bullet"/>
+      <w:lvlText w:val="o"/>
+      <w:lvlJc w:val="left"/>
+      <w:pPr>
+        <w:ind w:left="3945" w:hanging="360"/>
+      </w:pPr>
+      <w:rPr>
+        <w:rFonts w:ascii="Courier New" w:hAnsi="Courier New" w:cs="Courier New" w:hint="default"/>
+      </w:rPr>
+    </w:lvl>
+    <w:lvl w:ilvl="5" w:tplc="040C0005" w:tentative="1">
+      <w:start w:val="1"/>
+      <w:numFmt w:val="bullet"/>
+      <w:lvlText w:val=""/>
+      <w:lvlJc w:val="left"/>
+      <w:pPr>
+        <w:ind w:left="4665" w:hanging="360"/>
+      </w:pPr>
+      <w:rPr>
+        <w:rFonts w:ascii="Wingdings" w:hAnsi="Wingdings" w:hint="default"/>
+      </w:rPr>
+    </w:lvl>
+    <w:lvl w:ilvl="6" w:tplc="040C0001" w:tentative="1">
+      <w:start w:val="1"/>
+      <w:numFmt w:val="bullet"/>
+      <w:lvlText w:val=""/>
+      <w:lvlJc w:val="left"/>
+      <w:pPr>
+        <w:ind w:left="5385" w:hanging="360"/>
+      </w:pPr>
+      <w:rPr>
+        <w:rFonts w:ascii="Symbol" w:hAnsi="Symbol" w:hint="default"/>
+      </w:rPr>
+    </w:lvl>
+    <w:lvl w:ilvl="7" w:tplc="040C0003" w:tentative="1">
+      <w:start w:val="1"/>
+      <w:numFmt w:val="bullet"/>
+      <w:lvlText w:val="o"/>
+      <w:lvlJc w:val="left"/>
+      <w:pPr>
+        <w:ind w:left="6105" w:hanging="360"/>
+      </w:pPr>
+      <w:rPr>
+        <w:rFonts w:ascii="Courier New" w:hAnsi="Courier New" w:cs="Courier New" w:hint="default"/>
+      </w:rPr>
+    </w:lvl>
+    <w:lvl w:ilvl="8" w:tplc="040C0005" w:tentative="1">
+      <w:start w:val="1"/>
+      <w:numFmt w:val="bullet"/>
+      <w:lvlText w:val=""/>
+      <w:lvlJc w:val="left"/>
+      <w:pPr>
+        <w:ind w:left="6825" w:hanging="360"/>
+      </w:pPr>
+      <w:rPr>
+        <w:rFonts w:ascii="Wingdings" w:hAnsi="Wingdings" w:hint="default"/>
+      </w:rPr>
+    </w:lvl>
+  </w:abstractNum>
+  <w:abstractNum w:abstractNumId="2">
     <w:nsid w:val="6CD61E74"/>
     <w:multiLevelType w:val="hybridMultilevel"/>
     <w:tmpl w:val="51941B88"/>
@@ -924,10 +3202,13 @@
     </w:lvl>
   </w:abstractNum>
   <w:num w:numId="1">
-    <w:abstractNumId w:val="1"/>
+    <w:abstractNumId w:val="2"/>
   </w:num>
   <w:num w:numId="2">
     <w:abstractNumId w:val="0"/>
+  </w:num>
+  <w:num w:numId="3">
+    <w:abstractNumId w:val="1"/>
   </w:num>
 </w:numbering>
 </file>

</xml_diff>